<commit_message>
26 Sep before school commit from home
</commit_message>
<xml_diff>
--- a/1-report/akash-assignment1.docx
+++ b/1-report/akash-assignment1.docx
@@ -263,7 +263,7 @@
                                     </pic:cNvPicPr>
                                   </pic:nvPicPr>
                                   <pic:blipFill>
-                                    <a:blip r:embed="rId5">
+                                    <a:blip r:embed="rId6">
                                       <a:extLst>
                                         <a:ext uri="{28A0092B-C50C-407E-A947-70E740481C1C}">
                                           <a14:useLocalDpi xmlns:a14="http://schemas.microsoft.com/office/drawing/2010/main" val="0"/>
@@ -306,20 +306,83 @@
     <w:p>
       <w:r>
         <w:rPr>
+          <w:rFonts w:ascii="Poppins" w:hAnsi="Poppins" w:cs="Poppins"/>
+          <w:noProof/>
+          <w:sz w:val="24"/>
+          <w:szCs w:val="24"/>
+        </w:rPr>
+        <w:drawing>
+          <wp:anchor distT="0" distB="0" distL="114300" distR="114300" simplePos="0" relativeHeight="251662336" behindDoc="0" locked="0" layoutInCell="1" allowOverlap="1" wp14:anchorId="4CD02C3C" wp14:editId="6EA78657">
+            <wp:simplePos x="0" y="0"/>
+            <wp:positionH relativeFrom="column">
+              <wp:posOffset>4581525</wp:posOffset>
+            </wp:positionH>
+            <wp:positionV relativeFrom="paragraph">
+              <wp:posOffset>2416810</wp:posOffset>
+            </wp:positionV>
+            <wp:extent cx="4674235" cy="3117215"/>
+            <wp:effectExtent l="0" t="0" r="0" b="6985"/>
+            <wp:wrapNone/>
+            <wp:docPr id="9" name="Picture 9"/>
+            <wp:cNvGraphicFramePr>
+              <a:graphicFrameLocks xmlns:a="http://schemas.openxmlformats.org/drawingml/2006/main" noChangeAspect="1"/>
+            </wp:cNvGraphicFramePr>
+            <a:graphic xmlns:a="http://schemas.openxmlformats.org/drawingml/2006/main">
+              <a:graphicData uri="http://schemas.openxmlformats.org/drawingml/2006/picture">
+                <pic:pic xmlns:pic="http://schemas.openxmlformats.org/drawingml/2006/picture">
+                  <pic:nvPicPr>
+                    <pic:cNvPr id="9" name="page1.jpg"/>
+                    <pic:cNvPicPr/>
+                  </pic:nvPicPr>
+                  <pic:blipFill>
+                    <a:blip r:embed="rId7" cstate="print">
+                      <a:extLst>
+                        <a:ext uri="{28A0092B-C50C-407E-A947-70E740481C1C}">
+                          <a14:useLocalDpi xmlns:a14="http://schemas.microsoft.com/office/drawing/2010/main" val="0"/>
+                        </a:ext>
+                      </a:extLst>
+                    </a:blip>
+                    <a:stretch>
+                      <a:fillRect/>
+                    </a:stretch>
+                  </pic:blipFill>
+                  <pic:spPr>
+                    <a:xfrm>
+                      <a:off x="0" y="0"/>
+                      <a:ext cx="4674235" cy="3117215"/>
+                    </a:xfrm>
+                    <a:prstGeom prst="rect">
+                      <a:avLst/>
+                    </a:prstGeom>
+                  </pic:spPr>
+                </pic:pic>
+              </a:graphicData>
+            </a:graphic>
+            <wp14:sizeRelH relativeFrom="margin">
+              <wp14:pctWidth>0</wp14:pctWidth>
+            </wp14:sizeRelH>
+            <wp14:sizeRelV relativeFrom="margin">
+              <wp14:pctHeight>0</wp14:pctHeight>
+            </wp14:sizeRelV>
+          </wp:anchor>
+        </w:drawing>
+      </w:r>
+      <w:r>
+        <w:rPr>
           <w:noProof/>
         </w:rPr>
         <mc:AlternateContent>
           <mc:Choice Requires="wps">
             <w:drawing>
-              <wp:anchor distT="0" distB="0" distL="114300" distR="114300" simplePos="0" relativeHeight="251660288" behindDoc="0" locked="0" layoutInCell="1" allowOverlap="1" wp14:anchorId="2425AD54" wp14:editId="595F8261">
+              <wp:anchor distT="0" distB="0" distL="114300" distR="114300" simplePos="0" relativeHeight="251660288" behindDoc="0" locked="0" layoutInCell="1" allowOverlap="1" wp14:anchorId="2425AD54" wp14:editId="3F49C967">
                 <wp:simplePos x="0" y="0"/>
                 <wp:positionH relativeFrom="margin">
-                  <wp:posOffset>2438400</wp:posOffset>
+                  <wp:posOffset>1939925</wp:posOffset>
                 </wp:positionH>
                 <wp:positionV relativeFrom="paragraph">
-                  <wp:posOffset>180975</wp:posOffset>
+                  <wp:posOffset>171450</wp:posOffset>
                 </wp:positionV>
-                <wp:extent cx="6353175" cy="857250"/>
+                <wp:extent cx="7400925" cy="857250"/>
                 <wp:effectExtent l="0" t="0" r="9525" b="0"/>
                 <wp:wrapNone/>
                 <wp:docPr id="4" name="Text Box 4"/>
@@ -331,7 +394,7 @@
                       <wps:spPr>
                         <a:xfrm>
                           <a:off x="0" y="0"/>
-                          <a:ext cx="6353175" cy="857250"/>
+                          <a:ext cx="7400925" cy="857250"/>
                         </a:xfrm>
                         <a:prstGeom prst="rect">
                           <a:avLst/>
@@ -363,7 +426,7 @@
                                 <w:sz w:val="44"/>
                                 <w:szCs w:val="44"/>
                               </w:rPr>
-                              <w:t xml:space="preserve">An app </w:t>
+                              <w:t>A</w:t>
                             </w:r>
                             <w:r>
                               <w:rPr>
@@ -373,57 +436,7 @@
                                 <w:sz w:val="44"/>
                                 <w:szCs w:val="44"/>
                               </w:rPr>
-                              <w:t xml:space="preserve">was created </w:t>
-                            </w:r>
-                            <w:r>
-                              <w:rPr>
-                                <w:rFonts w:ascii="Rockwell Nova Light" w:hAnsi="Rockwell Nova Light" w:cs="Futura"/>
-                                <w:b/>
-                                <w:bCs/>
-                                <w:sz w:val="44"/>
-                                <w:szCs w:val="44"/>
-                              </w:rPr>
-                              <w:t xml:space="preserve">to enable </w:t>
-                            </w:r>
-                            <w:r>
-                              <w:rPr>
-                                <w:rFonts w:ascii="Rockwell Nova Light" w:hAnsi="Rockwell Nova Light" w:cs="Futura"/>
-                                <w:b/>
-                                <w:bCs/>
-                                <w:sz w:val="44"/>
-                                <w:szCs w:val="44"/>
-                              </w:rPr>
-                              <w:t xml:space="preserve">the customers of </w:t>
-                            </w:r>
-                            <w:r>
-                              <w:rPr>
-                                <w:rFonts w:ascii="Rockwell Nova Light" w:hAnsi="Rockwell Nova Light" w:cs="Futura"/>
-                                <w:b/>
-                                <w:bCs/>
-                                <w:sz w:val="44"/>
-                                <w:szCs w:val="44"/>
-                              </w:rPr>
-                              <w:t xml:space="preserve">Moana Fish &amp; Chips </w:t>
-                            </w:r>
-                            <w:r>
-                              <w:rPr>
-                                <w:rFonts w:ascii="Rockwell Nova Light" w:hAnsi="Rockwell Nova Light" w:cs="Futura"/>
-                                <w:b/>
-                                <w:bCs/>
-                                <w:sz w:val="44"/>
-                                <w:szCs w:val="44"/>
-                              </w:rPr>
-                              <w:t>to place orders</w:t>
-                            </w:r>
-                            <w:r>
-                              <w:rPr>
-                                <w:rFonts w:ascii="Rockwell Nova Light" w:hAnsi="Rockwell Nova Light" w:cs="Futura"/>
-                                <w:b/>
-                                <w:bCs/>
-                                <w:sz w:val="44"/>
-                                <w:szCs w:val="44"/>
-                              </w:rPr>
-                              <w:t>.</w:t>
+                              <w:t xml:space="preserve"> report outlining the design and implementation of a food ordering application for a Fish &amp; Chips shop.</w:t>
                             </w:r>
                           </w:p>
                           <w:p>
@@ -458,7 +471,11 @@
           </mc:Choice>
           <mc:Fallback>
             <w:pict>
-              <v:shape w14:anchorId="2425AD54" id="Text Box 4" o:spid="_x0000_s1028" type="#_x0000_t202" style="position:absolute;margin-left:192pt;margin-top:14.25pt;width:500.25pt;height:67.5pt;z-index:251660288;visibility:visible;mso-wrap-style:square;mso-width-percent:0;mso-height-percent:0;mso-wrap-distance-left:9pt;mso-wrap-distance-top:0;mso-wrap-distance-right:9pt;mso-wrap-distance-bottom:0;mso-position-horizontal:absolute;mso-position-horizontal-relative:margin;mso-position-vertical:absolute;mso-position-vertical-relative:text;mso-width-percent:0;mso-height-percent:0;mso-width-relative:margin;mso-height-relative:margin;v-text-anchor:top" o:gfxdata="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" fillcolor="#ffeec6" stroked="f" strokeweight=".5pt">
+              <v:shapetype w14:anchorId="2425AD54" id="_x0000_t202" coordsize="21600,21600" o:spt="202" path="m,l,21600r21600,l21600,xe">
+                <v:stroke joinstyle="miter"/>
+                <v:path gradientshapeok="t" o:connecttype="rect"/>
+              </v:shapetype>
+              <v:shape id="Text Box 4" o:spid="_x0000_s1028" type="#_x0000_t202" style="position:absolute;margin-left:152.75pt;margin-top:13.5pt;width:582.75pt;height:67.5pt;z-index:251660288;visibility:visible;mso-wrap-style:square;mso-width-percent:0;mso-height-percent:0;mso-wrap-distance-left:9pt;mso-wrap-distance-top:0;mso-wrap-distance-right:9pt;mso-wrap-distance-bottom:0;mso-position-horizontal:absolute;mso-position-horizontal-relative:margin;mso-position-vertical:absolute;mso-position-vertical-relative:text;mso-width-percent:0;mso-height-percent:0;mso-width-relative:margin;mso-height-relative:margin;v-text-anchor:top" o:gfxdata="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" fillcolor="#ffeec6" stroked="f" strokeweight=".5pt">
                 <v:textbox>
                   <w:txbxContent>
                     <w:p>
@@ -479,7 +496,7 @@
                           <w:sz w:val="44"/>
                           <w:szCs w:val="44"/>
                         </w:rPr>
-                        <w:t xml:space="preserve">An app </w:t>
+                        <w:t>A</w:t>
                       </w:r>
                       <w:r>
                         <w:rPr>
@@ -489,57 +506,7 @@
                           <w:sz w:val="44"/>
                           <w:szCs w:val="44"/>
                         </w:rPr>
-                        <w:t xml:space="preserve">was created </w:t>
-                      </w:r>
-                      <w:r>
-                        <w:rPr>
-                          <w:rFonts w:ascii="Rockwell Nova Light" w:hAnsi="Rockwell Nova Light" w:cs="Futura"/>
-                          <w:b/>
-                          <w:bCs/>
-                          <w:sz w:val="44"/>
-                          <w:szCs w:val="44"/>
-                        </w:rPr>
-                        <w:t xml:space="preserve">to enable </w:t>
-                      </w:r>
-                      <w:r>
-                        <w:rPr>
-                          <w:rFonts w:ascii="Rockwell Nova Light" w:hAnsi="Rockwell Nova Light" w:cs="Futura"/>
-                          <w:b/>
-                          <w:bCs/>
-                          <w:sz w:val="44"/>
-                          <w:szCs w:val="44"/>
-                        </w:rPr>
-                        <w:t xml:space="preserve">the customers of </w:t>
-                      </w:r>
-                      <w:r>
-                        <w:rPr>
-                          <w:rFonts w:ascii="Rockwell Nova Light" w:hAnsi="Rockwell Nova Light" w:cs="Futura"/>
-                          <w:b/>
-                          <w:bCs/>
-                          <w:sz w:val="44"/>
-                          <w:szCs w:val="44"/>
-                        </w:rPr>
-                        <w:t xml:space="preserve">Moana Fish &amp; Chips </w:t>
-                      </w:r>
-                      <w:r>
-                        <w:rPr>
-                          <w:rFonts w:ascii="Rockwell Nova Light" w:hAnsi="Rockwell Nova Light" w:cs="Futura"/>
-                          <w:b/>
-                          <w:bCs/>
-                          <w:sz w:val="44"/>
-                          <w:szCs w:val="44"/>
-                        </w:rPr>
-                        <w:t>to place orders</w:t>
-                      </w:r>
-                      <w:r>
-                        <w:rPr>
-                          <w:rFonts w:ascii="Rockwell Nova Light" w:hAnsi="Rockwell Nova Light" w:cs="Futura"/>
-                          <w:b/>
-                          <w:bCs/>
-                          <w:sz w:val="44"/>
-                          <w:szCs w:val="44"/>
-                        </w:rPr>
-                        <w:t>.</w:t>
+                        <w:t xml:space="preserve"> report outlining the design and implementation of a food ordering application for a Fish &amp; Chips shop.</w:t>
                       </w:r>
                     </w:p>
                     <w:p>
@@ -567,7 +534,7 @@
         <mc:AlternateContent>
           <mc:Choice Requires="wps">
             <w:drawing>
-              <wp:anchor distT="0" distB="0" distL="114300" distR="114300" simplePos="0" relativeHeight="251661312" behindDoc="0" locked="0" layoutInCell="1" allowOverlap="1" wp14:anchorId="4B716232" wp14:editId="33444F30">
+              <wp:anchor distT="0" distB="0" distL="114300" distR="114300" simplePos="0" relativeHeight="251661312" behindDoc="0" locked="0" layoutInCell="1" allowOverlap="1" wp14:anchorId="4B716232" wp14:editId="6B6A2177">
                 <wp:simplePos x="0" y="0"/>
                 <wp:positionH relativeFrom="column">
                   <wp:posOffset>-447675</wp:posOffset>
@@ -638,7 +605,62 @@
                                 <w:sz w:val="32"/>
                                 <w:szCs w:val="32"/>
                               </w:rPr>
-                              <w:t>Making a food ordering app for the customers of Moana Fish &amp; Chips in Aranui</w:t>
+                              <w:br/>
+                            </w:r>
+                            <w:r>
+                              <w:rPr>
+                                <w:rFonts w:ascii="Akzidenz Grotesk CE Light" w:hAnsi="Akzidenz Grotesk CE Light" w:cs="Poppins"/>
+                                <w:b/>
+                                <w:bCs/>
+                                <w:color w:val="70AD47" w:themeColor="accent6"/>
+                                <w:sz w:val="32"/>
+                                <w:szCs w:val="32"/>
+                              </w:rPr>
+                              <w:t xml:space="preserve">Making a food ordering </w:t>
+                            </w:r>
+                            <w:r>
+                              <w:rPr>
+                                <w:rFonts w:ascii="Akzidenz Grotesk CE Light" w:hAnsi="Akzidenz Grotesk CE Light" w:cs="Poppins"/>
+                                <w:b/>
+                                <w:bCs/>
+                                <w:color w:val="70AD47" w:themeColor="accent6"/>
+                                <w:sz w:val="32"/>
+                                <w:szCs w:val="32"/>
+                              </w:rPr>
+                              <w:t>application (</w:t>
+                            </w:r>
+                            <w:r>
+                              <w:rPr>
+                                <w:rFonts w:ascii="Akzidenz Grotesk CE Light" w:hAnsi="Akzidenz Grotesk CE Light" w:cs="Poppins"/>
+                                <w:b/>
+                                <w:bCs/>
+                                <w:color w:val="70AD47" w:themeColor="accent6"/>
+                                <w:sz w:val="32"/>
+                                <w:szCs w:val="32"/>
+                              </w:rPr>
+                              <w:t>app</w:t>
+                            </w:r>
+                            <w:r>
+                              <w:rPr>
+                                <w:rFonts w:ascii="Akzidenz Grotesk CE Light" w:hAnsi="Akzidenz Grotesk CE Light" w:cs="Poppins"/>
+                                <w:b/>
+                                <w:bCs/>
+                                <w:color w:val="70AD47" w:themeColor="accent6"/>
+                                <w:sz w:val="32"/>
+                                <w:szCs w:val="32"/>
+                              </w:rPr>
+                              <w:t>)</w:t>
+                            </w:r>
+                            <w:r>
+                              <w:rPr>
+                                <w:rFonts w:ascii="Akzidenz Grotesk CE Light" w:hAnsi="Akzidenz Grotesk CE Light" w:cs="Poppins"/>
+                                <w:b/>
+                                <w:bCs/>
+                                <w:color w:val="70AD47" w:themeColor="accent6"/>
+                                <w:sz w:val="32"/>
+                                <w:szCs w:val="32"/>
+                              </w:rPr>
+                              <w:t xml:space="preserve"> for the customers of Moana Fish &amp; Chips in Aranui</w:t>
                             </w:r>
                             <w:r>
                               <w:rPr>
@@ -757,7 +779,62 @@
                           <w:sz w:val="32"/>
                           <w:szCs w:val="32"/>
                         </w:rPr>
-                        <w:t>Making a food ordering app for the customers of Moana Fish &amp; Chips in Aranui</w:t>
+                        <w:br/>
+                      </w:r>
+                      <w:r>
+                        <w:rPr>
+                          <w:rFonts w:ascii="Akzidenz Grotesk CE Light" w:hAnsi="Akzidenz Grotesk CE Light" w:cs="Poppins"/>
+                          <w:b/>
+                          <w:bCs/>
+                          <w:color w:val="70AD47" w:themeColor="accent6"/>
+                          <w:sz w:val="32"/>
+                          <w:szCs w:val="32"/>
+                        </w:rPr>
+                        <w:t xml:space="preserve">Making a food ordering </w:t>
+                      </w:r>
+                      <w:r>
+                        <w:rPr>
+                          <w:rFonts w:ascii="Akzidenz Grotesk CE Light" w:hAnsi="Akzidenz Grotesk CE Light" w:cs="Poppins"/>
+                          <w:b/>
+                          <w:bCs/>
+                          <w:color w:val="70AD47" w:themeColor="accent6"/>
+                          <w:sz w:val="32"/>
+                          <w:szCs w:val="32"/>
+                        </w:rPr>
+                        <w:t>application (</w:t>
+                      </w:r>
+                      <w:r>
+                        <w:rPr>
+                          <w:rFonts w:ascii="Akzidenz Grotesk CE Light" w:hAnsi="Akzidenz Grotesk CE Light" w:cs="Poppins"/>
+                          <w:b/>
+                          <w:bCs/>
+                          <w:color w:val="70AD47" w:themeColor="accent6"/>
+                          <w:sz w:val="32"/>
+                          <w:szCs w:val="32"/>
+                        </w:rPr>
+                        <w:t>app</w:t>
+                      </w:r>
+                      <w:r>
+                        <w:rPr>
+                          <w:rFonts w:ascii="Akzidenz Grotesk CE Light" w:hAnsi="Akzidenz Grotesk CE Light" w:cs="Poppins"/>
+                          <w:b/>
+                          <w:bCs/>
+                          <w:color w:val="70AD47" w:themeColor="accent6"/>
+                          <w:sz w:val="32"/>
+                          <w:szCs w:val="32"/>
+                        </w:rPr>
+                        <w:t>)</w:t>
+                      </w:r>
+                      <w:r>
+                        <w:rPr>
+                          <w:rFonts w:ascii="Akzidenz Grotesk CE Light" w:hAnsi="Akzidenz Grotesk CE Light" w:cs="Poppins"/>
+                          <w:b/>
+                          <w:bCs/>
+                          <w:color w:val="70AD47" w:themeColor="accent6"/>
+                          <w:sz w:val="32"/>
+                          <w:szCs w:val="32"/>
+                        </w:rPr>
+                        <w:t xml:space="preserve"> for the customers of Moana Fish &amp; Chips in Aranui</w:t>
                       </w:r>
                       <w:r>
                         <w:rPr>
@@ -822,73 +899,8 @@
         </mc:AlternateContent>
       </w:r>
       <w:r>
-        <w:rPr>
-          <w:rFonts w:ascii="Poppins" w:hAnsi="Poppins" w:cs="Poppins"/>
-          <w:noProof/>
-          <w:sz w:val="24"/>
-          <w:szCs w:val="24"/>
-        </w:rPr>
-        <w:drawing>
-          <wp:anchor distT="0" distB="0" distL="114300" distR="114300" simplePos="0" relativeHeight="251662336" behindDoc="0" locked="0" layoutInCell="1" allowOverlap="1" wp14:anchorId="4CD02C3C" wp14:editId="4C22297C">
-            <wp:simplePos x="0" y="0"/>
-            <wp:positionH relativeFrom="column">
-              <wp:posOffset>4667250</wp:posOffset>
-            </wp:positionH>
-            <wp:positionV relativeFrom="paragraph">
-              <wp:posOffset>2531110</wp:posOffset>
-            </wp:positionV>
-            <wp:extent cx="4674235" cy="3117215"/>
-            <wp:effectExtent l="0" t="0" r="0" b="6985"/>
-            <wp:wrapNone/>
-            <wp:docPr id="9" name="Picture 9"/>
-            <wp:cNvGraphicFramePr>
-              <a:graphicFrameLocks xmlns:a="http://schemas.openxmlformats.org/drawingml/2006/main" noChangeAspect="1"/>
-            </wp:cNvGraphicFramePr>
-            <a:graphic xmlns:a="http://schemas.openxmlformats.org/drawingml/2006/main">
-              <a:graphicData uri="http://schemas.openxmlformats.org/drawingml/2006/picture">
-                <pic:pic xmlns:pic="http://schemas.openxmlformats.org/drawingml/2006/picture">
-                  <pic:nvPicPr>
-                    <pic:cNvPr id="9" name="page1.jpg"/>
-                    <pic:cNvPicPr/>
-                  </pic:nvPicPr>
-                  <pic:blipFill>
-                    <a:blip r:embed="rId6" cstate="print">
-                      <a:extLst>
-                        <a:ext uri="{28A0092B-C50C-407E-A947-70E740481C1C}">
-                          <a14:useLocalDpi xmlns:a14="http://schemas.microsoft.com/office/drawing/2010/main" val="0"/>
-                        </a:ext>
-                      </a:extLst>
-                    </a:blip>
-                    <a:stretch>
-                      <a:fillRect/>
-                    </a:stretch>
-                  </pic:blipFill>
-                  <pic:spPr>
-                    <a:xfrm>
-                      <a:off x="0" y="0"/>
-                      <a:ext cx="4674235" cy="3117215"/>
-                    </a:xfrm>
-                    <a:prstGeom prst="rect">
-                      <a:avLst/>
-                    </a:prstGeom>
-                  </pic:spPr>
-                </pic:pic>
-              </a:graphicData>
-            </a:graphic>
-            <wp14:sizeRelH relativeFrom="margin">
-              <wp14:pctWidth>0</wp14:pctWidth>
-            </wp14:sizeRelH>
-            <wp14:sizeRelV relativeFrom="margin">
-              <wp14:pctHeight>0</wp14:pctHeight>
-            </wp14:sizeRelV>
-          </wp:anchor>
-        </w:drawing>
-      </w:r>
-      <w:r>
         <w:br w:type="page"/>
       </w:r>
-      <w:bookmarkStart w:id="0" w:name="_GoBack"/>
-      <w:bookmarkEnd w:id="0"/>
     </w:p>
     <w:p>
       <w:r>
@@ -947,7 +959,7 @@
                                 <w:sz w:val="48"/>
                                 <w:szCs w:val="48"/>
                               </w:rPr>
-                              <w:t xml:space="preserve">Info. Gathered at a </w:t>
+                              <w:t>Information</w:t>
                             </w:r>
                             <w:r>
                               <w:rPr>
@@ -955,7 +967,39 @@
                                 <w:sz w:val="48"/>
                                 <w:szCs w:val="48"/>
                               </w:rPr>
-                              <w:t>Kick-off meeting</w:t>
+                              <w:t xml:space="preserve"> </w:t>
+                            </w:r>
+                            <w:r>
+                              <w:rPr>
+                                <w:rFonts w:ascii="Rockwell Nova" w:hAnsi="Rockwell Nova" w:cs="Poppins Medium"/>
+                                <w:sz w:val="48"/>
+                                <w:szCs w:val="48"/>
+                              </w:rPr>
+                              <w:t>g</w:t>
+                            </w:r>
+                            <w:r>
+                              <w:rPr>
+                                <w:rFonts w:ascii="Rockwell Nova" w:hAnsi="Rockwell Nova" w:cs="Poppins Medium"/>
+                                <w:sz w:val="48"/>
+                                <w:szCs w:val="48"/>
+                              </w:rPr>
+                              <w:t xml:space="preserve">athered at a </w:t>
+                            </w:r>
+                            <w:r>
+                              <w:rPr>
+                                <w:rFonts w:ascii="Rockwell Nova" w:hAnsi="Rockwell Nova" w:cs="Poppins Medium"/>
+                                <w:sz w:val="48"/>
+                                <w:szCs w:val="48"/>
+                              </w:rPr>
+                              <w:t>k</w:t>
+                            </w:r>
+                            <w:r>
+                              <w:rPr>
+                                <w:rFonts w:ascii="Rockwell Nova" w:hAnsi="Rockwell Nova" w:cs="Poppins Medium"/>
+                                <w:sz w:val="48"/>
+                                <w:szCs w:val="48"/>
+                              </w:rPr>
+                              <w:t>ick-off meeting</w:t>
                             </w:r>
                             <w:r>
                               <w:rPr>
@@ -1028,7 +1072,7 @@
                                 <w:sz w:val="28"/>
                                 <w:szCs w:val="28"/>
                               </w:rPr>
-                              <w:t xml:space="preserve">The client has a strong sense of belonging in the community, and wants to promote </w:t>
+                              <w:t>The client has a strong sense of belonging in the community, and wants to promote</w:t>
                             </w:r>
                             <w:r>
                               <w:rPr>
@@ -1036,7 +1080,7 @@
                                 <w:sz w:val="28"/>
                                 <w:szCs w:val="28"/>
                               </w:rPr>
-                              <w:t xml:space="preserve">health and </w:t>
+                              <w:t xml:space="preserve"> the</w:t>
                             </w:r>
                             <w:r>
                               <w:rPr>
@@ -1044,7 +1088,31 @@
                                 <w:sz w:val="28"/>
                                 <w:szCs w:val="28"/>
                               </w:rPr>
+                              <w:t xml:space="preserve"> </w:t>
+                            </w:r>
+                            <w:r>
+                              <w:rPr>
+                                <w:rFonts w:ascii="Poppins" w:hAnsi="Poppins" w:cs="Poppins"/>
+                                <w:sz w:val="28"/>
+                                <w:szCs w:val="28"/>
+                              </w:rPr>
+                              <w:t xml:space="preserve">health and </w:t>
+                            </w:r>
+                            <w:r>
+                              <w:rPr>
+                                <w:rFonts w:ascii="Poppins" w:hAnsi="Poppins" w:cs="Poppins"/>
+                                <w:sz w:val="28"/>
+                                <w:szCs w:val="28"/>
+                              </w:rPr>
                               <w:t>wellbeing</w:t>
+                            </w:r>
+                            <w:r>
+                              <w:rPr>
+                                <w:rFonts w:ascii="Poppins" w:hAnsi="Poppins" w:cs="Poppins"/>
+                                <w:sz w:val="28"/>
+                                <w:szCs w:val="28"/>
+                              </w:rPr>
+                              <w:t xml:space="preserve"> of his customers</w:t>
                             </w:r>
                           </w:p>
                           <w:p>
@@ -1277,7 +1345,7 @@
                           <w:sz w:val="48"/>
                           <w:szCs w:val="48"/>
                         </w:rPr>
-                        <w:t xml:space="preserve">Info. Gathered at a </w:t>
+                        <w:t>Information</w:t>
                       </w:r>
                       <w:r>
                         <w:rPr>
@@ -1285,7 +1353,39 @@
                           <w:sz w:val="48"/>
                           <w:szCs w:val="48"/>
                         </w:rPr>
-                        <w:t>Kick-off meeting</w:t>
+                        <w:t xml:space="preserve"> </w:t>
+                      </w:r>
+                      <w:r>
+                        <w:rPr>
+                          <w:rFonts w:ascii="Rockwell Nova" w:hAnsi="Rockwell Nova" w:cs="Poppins Medium"/>
+                          <w:sz w:val="48"/>
+                          <w:szCs w:val="48"/>
+                        </w:rPr>
+                        <w:t>g</w:t>
+                      </w:r>
+                      <w:r>
+                        <w:rPr>
+                          <w:rFonts w:ascii="Rockwell Nova" w:hAnsi="Rockwell Nova" w:cs="Poppins Medium"/>
+                          <w:sz w:val="48"/>
+                          <w:szCs w:val="48"/>
+                        </w:rPr>
+                        <w:t xml:space="preserve">athered at a </w:t>
+                      </w:r>
+                      <w:r>
+                        <w:rPr>
+                          <w:rFonts w:ascii="Rockwell Nova" w:hAnsi="Rockwell Nova" w:cs="Poppins Medium"/>
+                          <w:sz w:val="48"/>
+                          <w:szCs w:val="48"/>
+                        </w:rPr>
+                        <w:t>k</w:t>
+                      </w:r>
+                      <w:r>
+                        <w:rPr>
+                          <w:rFonts w:ascii="Rockwell Nova" w:hAnsi="Rockwell Nova" w:cs="Poppins Medium"/>
+                          <w:sz w:val="48"/>
+                          <w:szCs w:val="48"/>
+                        </w:rPr>
+                        <w:t>ick-off meeting</w:t>
                       </w:r>
                       <w:r>
                         <w:rPr>
@@ -1358,7 +1458,7 @@
                           <w:sz w:val="28"/>
                           <w:szCs w:val="28"/>
                         </w:rPr>
-                        <w:t xml:space="preserve">The client has a strong sense of belonging in the community, and wants to promote </w:t>
+                        <w:t>The client has a strong sense of belonging in the community, and wants to promote</w:t>
                       </w:r>
                       <w:r>
                         <w:rPr>
@@ -1366,7 +1466,7 @@
                           <w:sz w:val="28"/>
                           <w:szCs w:val="28"/>
                         </w:rPr>
-                        <w:t xml:space="preserve">health and </w:t>
+                        <w:t xml:space="preserve"> the</w:t>
                       </w:r>
                       <w:r>
                         <w:rPr>
@@ -1374,7 +1474,31 @@
                           <w:sz w:val="28"/>
                           <w:szCs w:val="28"/>
                         </w:rPr>
+                        <w:t xml:space="preserve"> </w:t>
+                      </w:r>
+                      <w:r>
+                        <w:rPr>
+                          <w:rFonts w:ascii="Poppins" w:hAnsi="Poppins" w:cs="Poppins"/>
+                          <w:sz w:val="28"/>
+                          <w:szCs w:val="28"/>
+                        </w:rPr>
+                        <w:t xml:space="preserve">health and </w:t>
+                      </w:r>
+                      <w:r>
+                        <w:rPr>
+                          <w:rFonts w:ascii="Poppins" w:hAnsi="Poppins" w:cs="Poppins"/>
+                          <w:sz w:val="28"/>
+                          <w:szCs w:val="28"/>
+                        </w:rPr>
                         <w:t>wellbeing</w:t>
+                      </w:r>
+                      <w:r>
+                        <w:rPr>
+                          <w:rFonts w:ascii="Poppins" w:hAnsi="Poppins" w:cs="Poppins"/>
+                          <w:sz w:val="28"/>
+                          <w:szCs w:val="28"/>
+                        </w:rPr>
+                        <w:t xml:space="preserve"> of his customers</w:t>
                       </w:r>
                     </w:p>
                     <w:p>
@@ -1608,7 +1732,7 @@
                     </pic:cNvPicPr>
                   </pic:nvPicPr>
                   <pic:blipFill>
-                    <a:blip r:embed="rId7" cstate="print">
+                    <a:blip r:embed="rId8" cstate="print">
                       <a:extLst>
                         <a:ext uri="{28A0092B-C50C-407E-A947-70E740481C1C}">
                           <a14:useLocalDpi xmlns:a14="http://schemas.microsoft.com/office/drawing/2010/main" val="0"/>
@@ -3001,16 +3125,16 @@
         <mc:AlternateContent>
           <mc:Choice Requires="wps">
             <w:drawing>
-              <wp:anchor distT="0" distB="0" distL="114300" distR="114300" simplePos="0" relativeHeight="251792384" behindDoc="0" locked="0" layoutInCell="1" allowOverlap="1" wp14:anchorId="1EB6B849" wp14:editId="011C07DF">
+              <wp:anchor distT="0" distB="0" distL="114300" distR="114300" simplePos="0" relativeHeight="251792384" behindDoc="0" locked="0" layoutInCell="1" allowOverlap="1" wp14:anchorId="1EB6B849" wp14:editId="3400027B">
                 <wp:simplePos x="0" y="0"/>
                 <wp:positionH relativeFrom="margin">
-                  <wp:posOffset>4480560</wp:posOffset>
+                  <wp:posOffset>4476750</wp:posOffset>
                 </wp:positionH>
                 <wp:positionV relativeFrom="paragraph">
-                  <wp:posOffset>194945</wp:posOffset>
+                  <wp:posOffset>190500</wp:posOffset>
                 </wp:positionV>
-                <wp:extent cx="4681415" cy="5275384"/>
-                <wp:effectExtent l="0" t="0" r="5080" b="1905"/>
+                <wp:extent cx="4743450" cy="5275384"/>
+                <wp:effectExtent l="0" t="0" r="0" b="1905"/>
                 <wp:wrapNone/>
                 <wp:docPr id="38" name="Text Box 38"/>
                 <wp:cNvGraphicFramePr/>
@@ -3021,7 +3145,7 @@
                       <wps:spPr>
                         <a:xfrm>
                           <a:off x="0" y="0"/>
-                          <a:ext cx="4681415" cy="5275384"/>
+                          <a:ext cx="4743450" cy="5275384"/>
                         </a:xfrm>
                         <a:prstGeom prst="rect">
                           <a:avLst/>
@@ -3098,7 +3222,31 @@
                                 <w:sz w:val="28"/>
                                 <w:szCs w:val="28"/>
                               </w:rPr>
-                              <w:t>The ability to mark items as out of stock</w:t>
+                              <w:t xml:space="preserve">The ability to mark items as </w:t>
+                            </w:r>
+                            <w:r>
+                              <w:rPr>
+                                <w:rFonts w:ascii="Poppins" w:hAnsi="Poppins" w:cs="Poppins"/>
+                                <w:sz w:val="28"/>
+                                <w:szCs w:val="28"/>
+                              </w:rPr>
+                              <w:t>“O</w:t>
+                            </w:r>
+                            <w:r>
+                              <w:rPr>
+                                <w:rFonts w:ascii="Poppins" w:hAnsi="Poppins" w:cs="Poppins"/>
+                                <w:sz w:val="28"/>
+                                <w:szCs w:val="28"/>
+                              </w:rPr>
+                              <w:t>ut of stock</w:t>
+                            </w:r>
+                            <w:r>
+                              <w:rPr>
+                                <w:rFonts w:ascii="Poppins" w:hAnsi="Poppins" w:cs="Poppins"/>
+                                <w:sz w:val="28"/>
+                                <w:szCs w:val="28"/>
+                              </w:rPr>
+                              <w:t>”</w:t>
                             </w:r>
                           </w:p>
                           <w:p>
@@ -3138,7 +3286,7 @@
                                 <w:sz w:val="28"/>
                                 <w:szCs w:val="28"/>
                               </w:rPr>
-                              <w:t xml:space="preserve">No </w:t>
+                              <w:t>The ability to add orders, which have been paid for, to a “To cook list”</w:t>
                             </w:r>
                             <w:r>
                               <w:rPr>
@@ -3146,15 +3294,7 @@
                                 <w:sz w:val="28"/>
                                 <w:szCs w:val="28"/>
                               </w:rPr>
-                              <w:t>additional</w:t>
-                            </w:r>
-                            <w:r>
-                              <w:rPr>
-                                <w:rFonts w:ascii="Poppins" w:hAnsi="Poppins" w:cs="Poppins"/>
-                                <w:sz w:val="28"/>
-                                <w:szCs w:val="28"/>
-                              </w:rPr>
-                              <w:t xml:space="preserve"> needs</w:t>
+                              <w:br/>
                             </w:r>
                           </w:p>
                           <w:p>
@@ -3193,7 +3333,7 @@
                           </w:p>
                           <w:p>
                             <w:pPr>
-                              <w:ind w:left="360" w:firstLine="360"/>
+                              <w:ind w:left="720"/>
                               <w:rPr>
                                 <w:rFonts w:ascii="Poppins" w:hAnsi="Poppins" w:cs="Poppins"/>
                                 <w:sz w:val="28"/>
@@ -3206,7 +3346,39 @@
                                 <w:sz w:val="28"/>
                                 <w:szCs w:val="28"/>
                               </w:rPr>
-                              <w:t>The interviews are attached in Appendix A</w:t>
+                              <w:t xml:space="preserve">The interviews </w:t>
+                            </w:r>
+                            <w:r>
+                              <w:rPr>
+                                <w:rFonts w:ascii="Poppins" w:hAnsi="Poppins" w:cs="Poppins"/>
+                                <w:sz w:val="28"/>
+                                <w:szCs w:val="28"/>
+                              </w:rPr>
+                              <w:t>have been</w:t>
+                            </w:r>
+                            <w:r>
+                              <w:rPr>
+                                <w:rFonts w:ascii="Poppins" w:hAnsi="Poppins" w:cs="Poppins"/>
+                                <w:sz w:val="28"/>
+                                <w:szCs w:val="28"/>
+                              </w:rPr>
+                              <w:t xml:space="preserve"> attached </w:t>
+                            </w:r>
+                            <w:r>
+                              <w:rPr>
+                                <w:rFonts w:ascii="Poppins" w:hAnsi="Poppins" w:cs="Poppins"/>
+                                <w:sz w:val="28"/>
+                                <w:szCs w:val="28"/>
+                              </w:rPr>
+                              <w:t xml:space="preserve">in </w:t>
+                            </w:r>
+                            <w:r>
+                              <w:rPr>
+                                <w:rFonts w:ascii="Poppins" w:hAnsi="Poppins" w:cs="Poppins"/>
+                                <w:sz w:val="28"/>
+                                <w:szCs w:val="28"/>
+                              </w:rPr>
+                              <w:t>Appendix A</w:t>
                             </w:r>
                           </w:p>
                           <w:p>
@@ -3229,7 +3401,7 @@
                                 <w:sz w:val="28"/>
                                 <w:szCs w:val="28"/>
                               </w:rPr>
-                              <w:t xml:space="preserve">They wanted to see </w:t>
+                              <w:t>The</w:t>
                             </w:r>
                             <w:r>
                               <w:rPr>
@@ -3237,7 +3409,39 @@
                                 <w:sz w:val="28"/>
                                 <w:szCs w:val="28"/>
                               </w:rPr>
-                              <w:t>the menu categorised into burgers, fish, chicken, sides &amp; sauces, deserts and drinks</w:t>
+                              <w:t xml:space="preserve"> ability </w:t>
+                            </w:r>
+                            <w:r>
+                              <w:rPr>
+                                <w:rFonts w:ascii="Poppins" w:hAnsi="Poppins" w:cs="Poppins"/>
+                                <w:sz w:val="28"/>
+                                <w:szCs w:val="28"/>
+                              </w:rPr>
+                              <w:t xml:space="preserve">to see </w:t>
+                            </w:r>
+                            <w:r>
+                              <w:rPr>
+                                <w:rFonts w:ascii="Poppins" w:hAnsi="Poppins" w:cs="Poppins"/>
+                                <w:sz w:val="28"/>
+                                <w:szCs w:val="28"/>
+                              </w:rPr>
+                              <w:t>the menu categorised into burgers, fish, chicken, sides &amp; sauces, des</w:t>
+                            </w:r>
+                            <w:r>
+                              <w:rPr>
+                                <w:rFonts w:ascii="Poppins" w:hAnsi="Poppins" w:cs="Poppins"/>
+                                <w:sz w:val="28"/>
+                                <w:szCs w:val="28"/>
+                              </w:rPr>
+                              <w:t>s</w:t>
+                            </w:r>
+                            <w:r>
+                              <w:rPr>
+                                <w:rFonts w:ascii="Poppins" w:hAnsi="Poppins" w:cs="Poppins"/>
+                                <w:sz w:val="28"/>
+                                <w:szCs w:val="28"/>
+                              </w:rPr>
+                              <w:t>erts and drinks</w:t>
                             </w:r>
                           </w:p>
                         </w:txbxContent>
@@ -3262,7 +3466,7 @@
           </mc:Choice>
           <mc:Fallback>
             <w:pict>
-              <v:shape w14:anchorId="1EB6B849" id="Text Box 38" o:spid="_x0000_s1038" type="#_x0000_t202" style="position:absolute;margin-left:352.8pt;margin-top:15.35pt;width:368.6pt;height:415.4pt;z-index:251792384;visibility:visible;mso-wrap-style:square;mso-width-percent:0;mso-height-percent:0;mso-wrap-distance-left:9pt;mso-wrap-distance-top:0;mso-wrap-distance-right:9pt;mso-wrap-distance-bottom:0;mso-position-horizontal:absolute;mso-position-horizontal-relative:margin;mso-position-vertical:absolute;mso-position-vertical-relative:text;mso-width-percent:0;mso-height-percent:0;mso-width-relative:margin;mso-height-relative:margin;v-text-anchor:top" o:gfxdata="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" fillcolor="white [3201]" stroked="f" strokeweight=".5pt">
+              <v:shape w14:anchorId="1EB6B849" id="Text Box 38" o:spid="_x0000_s1038" type="#_x0000_t202" style="position:absolute;margin-left:352.5pt;margin-top:15pt;width:373.5pt;height:415.4pt;z-index:251792384;visibility:visible;mso-wrap-style:square;mso-width-percent:0;mso-height-percent:0;mso-wrap-distance-left:9pt;mso-wrap-distance-top:0;mso-wrap-distance-right:9pt;mso-wrap-distance-bottom:0;mso-position-horizontal:absolute;mso-position-horizontal-relative:margin;mso-position-vertical:absolute;mso-position-vertical-relative:text;mso-width-percent:0;mso-height-percent:0;mso-width-relative:margin;mso-height-relative:margin;v-text-anchor:top" o:gfxdata="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" fillcolor="white [3201]" stroked="f" strokeweight=".5pt">
                 <v:textbox>
                   <w:txbxContent>
                     <w:p>
@@ -3328,7 +3532,31 @@
                           <w:sz w:val="28"/>
                           <w:szCs w:val="28"/>
                         </w:rPr>
-                        <w:t>The ability to mark items as out of stock</w:t>
+                        <w:t xml:space="preserve">The ability to mark items as </w:t>
+                      </w:r>
+                      <w:r>
+                        <w:rPr>
+                          <w:rFonts w:ascii="Poppins" w:hAnsi="Poppins" w:cs="Poppins"/>
+                          <w:sz w:val="28"/>
+                          <w:szCs w:val="28"/>
+                        </w:rPr>
+                        <w:t>“O</w:t>
+                      </w:r>
+                      <w:r>
+                        <w:rPr>
+                          <w:rFonts w:ascii="Poppins" w:hAnsi="Poppins" w:cs="Poppins"/>
+                          <w:sz w:val="28"/>
+                          <w:szCs w:val="28"/>
+                        </w:rPr>
+                        <w:t>ut of stock</w:t>
+                      </w:r>
+                      <w:r>
+                        <w:rPr>
+                          <w:rFonts w:ascii="Poppins" w:hAnsi="Poppins" w:cs="Poppins"/>
+                          <w:sz w:val="28"/>
+                          <w:szCs w:val="28"/>
+                        </w:rPr>
+                        <w:t>”</w:t>
                       </w:r>
                     </w:p>
                     <w:p>
@@ -3368,7 +3596,7 @@
                           <w:sz w:val="28"/>
                           <w:szCs w:val="28"/>
                         </w:rPr>
-                        <w:t xml:space="preserve">No </w:t>
+                        <w:t>The ability to add orders, which have been paid for, to a “To cook list”</w:t>
                       </w:r>
                       <w:r>
                         <w:rPr>
@@ -3376,15 +3604,7 @@
                           <w:sz w:val="28"/>
                           <w:szCs w:val="28"/>
                         </w:rPr>
-                        <w:t>additional</w:t>
-                      </w:r>
-                      <w:r>
-                        <w:rPr>
-                          <w:rFonts w:ascii="Poppins" w:hAnsi="Poppins" w:cs="Poppins"/>
-                          <w:sz w:val="28"/>
-                          <w:szCs w:val="28"/>
-                        </w:rPr>
-                        <w:t xml:space="preserve"> needs</w:t>
+                        <w:br/>
                       </w:r>
                     </w:p>
                     <w:p>
@@ -3423,7 +3643,7 @@
                     </w:p>
                     <w:p>
                       <w:pPr>
-                        <w:ind w:left="360" w:firstLine="360"/>
+                        <w:ind w:left="720"/>
                         <w:rPr>
                           <w:rFonts w:ascii="Poppins" w:hAnsi="Poppins" w:cs="Poppins"/>
                           <w:sz w:val="28"/>
@@ -3436,7 +3656,39 @@
                           <w:sz w:val="28"/>
                           <w:szCs w:val="28"/>
                         </w:rPr>
-                        <w:t>The interviews are attached in Appendix A</w:t>
+                        <w:t xml:space="preserve">The interviews </w:t>
+                      </w:r>
+                      <w:r>
+                        <w:rPr>
+                          <w:rFonts w:ascii="Poppins" w:hAnsi="Poppins" w:cs="Poppins"/>
+                          <w:sz w:val="28"/>
+                          <w:szCs w:val="28"/>
+                        </w:rPr>
+                        <w:t>have been</w:t>
+                      </w:r>
+                      <w:r>
+                        <w:rPr>
+                          <w:rFonts w:ascii="Poppins" w:hAnsi="Poppins" w:cs="Poppins"/>
+                          <w:sz w:val="28"/>
+                          <w:szCs w:val="28"/>
+                        </w:rPr>
+                        <w:t xml:space="preserve"> attached </w:t>
+                      </w:r>
+                      <w:r>
+                        <w:rPr>
+                          <w:rFonts w:ascii="Poppins" w:hAnsi="Poppins" w:cs="Poppins"/>
+                          <w:sz w:val="28"/>
+                          <w:szCs w:val="28"/>
+                        </w:rPr>
+                        <w:t xml:space="preserve">in </w:t>
+                      </w:r>
+                      <w:r>
+                        <w:rPr>
+                          <w:rFonts w:ascii="Poppins" w:hAnsi="Poppins" w:cs="Poppins"/>
+                          <w:sz w:val="28"/>
+                          <w:szCs w:val="28"/>
+                        </w:rPr>
+                        <w:t>Appendix A</w:t>
                       </w:r>
                     </w:p>
                     <w:p>
@@ -3459,7 +3711,7 @@
                           <w:sz w:val="28"/>
                           <w:szCs w:val="28"/>
                         </w:rPr>
-                        <w:t xml:space="preserve">They wanted to see </w:t>
+                        <w:t>The</w:t>
                       </w:r>
                       <w:r>
                         <w:rPr>
@@ -3467,7 +3719,39 @@
                           <w:sz w:val="28"/>
                           <w:szCs w:val="28"/>
                         </w:rPr>
-                        <w:t>the menu categorised into burgers, fish, chicken, sides &amp; sauces, deserts and drinks</w:t>
+                        <w:t xml:space="preserve"> ability </w:t>
+                      </w:r>
+                      <w:r>
+                        <w:rPr>
+                          <w:rFonts w:ascii="Poppins" w:hAnsi="Poppins" w:cs="Poppins"/>
+                          <w:sz w:val="28"/>
+                          <w:szCs w:val="28"/>
+                        </w:rPr>
+                        <w:t xml:space="preserve">to see </w:t>
+                      </w:r>
+                      <w:r>
+                        <w:rPr>
+                          <w:rFonts w:ascii="Poppins" w:hAnsi="Poppins" w:cs="Poppins"/>
+                          <w:sz w:val="28"/>
+                          <w:szCs w:val="28"/>
+                        </w:rPr>
+                        <w:t>the menu categorised into burgers, fish, chicken, sides &amp; sauces, des</w:t>
+                      </w:r>
+                      <w:r>
+                        <w:rPr>
+                          <w:rFonts w:ascii="Poppins" w:hAnsi="Poppins" w:cs="Poppins"/>
+                          <w:sz w:val="28"/>
+                          <w:szCs w:val="28"/>
+                        </w:rPr>
+                        <w:t>s</w:t>
+                      </w:r>
+                      <w:r>
+                        <w:rPr>
+                          <w:rFonts w:ascii="Poppins" w:hAnsi="Poppins" w:cs="Poppins"/>
+                          <w:sz w:val="28"/>
+                          <w:szCs w:val="28"/>
+                        </w:rPr>
+                        <w:t>erts and drinks</w:t>
                       </w:r>
                     </w:p>
                   </w:txbxContent>
@@ -3995,7 +4279,7 @@
         <mc:AlternateContent>
           <mc:Choice Requires="wps">
             <w:drawing>
-              <wp:anchor distT="0" distB="0" distL="114300" distR="114300" simplePos="0" relativeHeight="251686912" behindDoc="0" locked="0" layoutInCell="1" allowOverlap="1" wp14:anchorId="2D5B1D17" wp14:editId="2B64923F">
+              <wp:anchor distT="0" distB="0" distL="114300" distR="114300" simplePos="0" relativeHeight="251686912" behindDoc="0" locked="0" layoutInCell="1" allowOverlap="1" wp14:anchorId="2D5B1D17" wp14:editId="2C74867F">
                 <wp:simplePos x="0" y="0"/>
                 <wp:positionH relativeFrom="page">
                   <wp:align>left</wp:align>
@@ -4141,16 +4425,16 @@
         <mc:AlternateContent>
           <mc:Choice Requires="wps">
             <w:drawing>
-              <wp:anchor distT="0" distB="0" distL="114300" distR="114300" simplePos="0" relativeHeight="251794432" behindDoc="0" locked="0" layoutInCell="1" allowOverlap="1" wp14:anchorId="2CE9DB30" wp14:editId="60970774">
+              <wp:anchor distT="0" distB="0" distL="114300" distR="114300" simplePos="0" relativeHeight="251794432" behindDoc="0" locked="0" layoutInCell="1" allowOverlap="1" wp14:anchorId="2CE9DB30" wp14:editId="6D63815B">
                 <wp:simplePos x="0" y="0"/>
                 <wp:positionH relativeFrom="margin">
-                  <wp:posOffset>0</wp:posOffset>
+                  <wp:posOffset>1</wp:posOffset>
                 </wp:positionH>
                 <wp:positionV relativeFrom="paragraph">
                   <wp:posOffset>142875</wp:posOffset>
                 </wp:positionV>
-                <wp:extent cx="4681415" cy="4924425"/>
-                <wp:effectExtent l="0" t="0" r="5080" b="9525"/>
+                <wp:extent cx="4705350" cy="4924425"/>
+                <wp:effectExtent l="0" t="0" r="0" b="9525"/>
                 <wp:wrapNone/>
                 <wp:docPr id="66" name="Text Box 66"/>
                 <wp:cNvGraphicFramePr/>
@@ -4161,7 +4445,7 @@
                       <wps:spPr>
                         <a:xfrm>
                           <a:off x="0" y="0"/>
-                          <a:ext cx="4681415" cy="4924425"/>
+                          <a:ext cx="4705350" cy="4924425"/>
                         </a:xfrm>
                         <a:prstGeom prst="rect">
                           <a:avLst/>
@@ -4208,6 +4492,14 @@
                               </w:rPr>
                               <w:t>needs</w:t>
                             </w:r>
+                            <w:r>
+                              <w:rPr>
+                                <w:rFonts w:ascii="Rockwell Nova" w:hAnsi="Rockwell Nova" w:cs="Poppins"/>
+                                <w:sz w:val="32"/>
+                                <w:szCs w:val="32"/>
+                              </w:rPr>
+                              <w:t xml:space="preserve"> continued…</w:t>
+                            </w:r>
                           </w:p>
                           <w:p>
                             <w:pPr>
@@ -4229,7 +4521,7 @@
                                 <w:sz w:val="28"/>
                                 <w:szCs w:val="28"/>
                               </w:rPr>
-                              <w:t>The</w:t>
+                              <w:t>A desire</w:t>
                             </w:r>
                             <w:r>
                               <w:rPr>
@@ -4237,15 +4529,7 @@
                                 <w:sz w:val="28"/>
                                 <w:szCs w:val="28"/>
                               </w:rPr>
-                              <w:t>y</w:t>
-                            </w:r>
-                            <w:r>
-                              <w:rPr>
-                                <w:rFonts w:ascii="Poppins" w:hAnsi="Poppins" w:cs="Poppins"/>
-                                <w:sz w:val="28"/>
-                                <w:szCs w:val="28"/>
-                              </w:rPr>
-                              <w:t xml:space="preserve"> wanted to be rewarded for their loyalty with </w:t>
+                              <w:t xml:space="preserve"> to be rewarded for their loyalty with </w:t>
                             </w:r>
                             <w:r>
                               <w:rPr>
@@ -4292,7 +4576,23 @@
                                 <w:sz w:val="28"/>
                                 <w:szCs w:val="28"/>
                               </w:rPr>
-                              <w:t>They wanted to see these discounted specials featured before any of the other items on the</w:t>
+                              <w:t>The</w:t>
+                            </w:r>
+                            <w:r>
+                              <w:rPr>
+                                <w:rFonts w:ascii="Poppins" w:hAnsi="Poppins" w:cs="Poppins"/>
+                                <w:sz w:val="28"/>
+                                <w:szCs w:val="28"/>
+                              </w:rPr>
+                              <w:t xml:space="preserve"> ability</w:t>
+                            </w:r>
+                            <w:r>
+                              <w:rPr>
+                                <w:rFonts w:ascii="Poppins" w:hAnsi="Poppins" w:cs="Poppins"/>
+                                <w:sz w:val="28"/>
+                                <w:szCs w:val="28"/>
+                              </w:rPr>
+                              <w:t xml:space="preserve"> to see these discounted specials featured before any of the other items on the</w:t>
                             </w:r>
                             <w:r>
                               <w:rPr>
@@ -4331,7 +4631,31 @@
                                 <w:sz w:val="28"/>
                                 <w:szCs w:val="28"/>
                               </w:rPr>
-                              <w:t>They wanted to post feedback about their experience on Facebook</w:t>
+                              <w:t xml:space="preserve">The </w:t>
+                            </w:r>
+                            <w:r>
+                              <w:rPr>
+                                <w:rFonts w:ascii="Poppins" w:hAnsi="Poppins" w:cs="Poppins"/>
+                                <w:sz w:val="28"/>
+                                <w:szCs w:val="28"/>
+                              </w:rPr>
+                              <w:t>ability</w:t>
+                            </w:r>
+                            <w:r>
+                              <w:rPr>
+                                <w:rFonts w:ascii="Poppins" w:hAnsi="Poppins" w:cs="Poppins"/>
+                                <w:sz w:val="28"/>
+                                <w:szCs w:val="28"/>
+                              </w:rPr>
+                              <w:t xml:space="preserve"> to post feedback about their experience </w:t>
+                            </w:r>
+                            <w:r>
+                              <w:rPr>
+                                <w:rFonts w:ascii="Poppins" w:hAnsi="Poppins" w:cs="Poppins"/>
+                                <w:sz w:val="28"/>
+                                <w:szCs w:val="28"/>
+                              </w:rPr>
+                              <w:t>at the shop</w:t>
                             </w:r>
                           </w:p>
                           <w:p>
@@ -4354,7 +4678,7 @@
                                 <w:sz w:val="28"/>
                                 <w:szCs w:val="28"/>
                               </w:rPr>
-                              <w:t>Also, the c</w:t>
+                              <w:t>A</w:t>
                             </w:r>
                             <w:r>
                               <w:rPr>
@@ -4362,7 +4686,7 @@
                                 <w:sz w:val="28"/>
                                 <w:szCs w:val="28"/>
                               </w:rPr>
-                              <w:t xml:space="preserve">ustomers </w:t>
+                              <w:t xml:space="preserve">ll interviewees believed that </w:t>
                             </w:r>
                             <w:r>
                               <w:rPr>
@@ -4370,7 +4694,7 @@
                                 <w:sz w:val="28"/>
                                 <w:szCs w:val="28"/>
                               </w:rPr>
-                              <w:t xml:space="preserve">interviewed </w:t>
+                              <w:t xml:space="preserve">customers </w:t>
                             </w:r>
                             <w:r>
                               <w:rPr>
@@ -4378,7 +4702,23 @@
                                 <w:sz w:val="28"/>
                                 <w:szCs w:val="28"/>
                               </w:rPr>
-                              <w:t xml:space="preserve">felt that they would be more inclined to make purchases at the shop if the shop advertised their eco-friendly business practices </w:t>
+                              <w:t>would be more inclined to make purchases at the shop</w:t>
+                            </w:r>
+                            <w:r>
+                              <w:rPr>
+                                <w:rFonts w:ascii="Poppins" w:hAnsi="Poppins" w:cs="Poppins"/>
+                                <w:sz w:val="28"/>
+                                <w:szCs w:val="28"/>
+                              </w:rPr>
+                              <w:t>,</w:t>
+                            </w:r>
+                            <w:r>
+                              <w:rPr>
+                                <w:rFonts w:ascii="Poppins" w:hAnsi="Poppins" w:cs="Poppins"/>
+                                <w:sz w:val="28"/>
+                                <w:szCs w:val="28"/>
+                              </w:rPr>
+                              <w:t xml:space="preserve"> if the shop advertised their eco-friendly business practices </w:t>
                             </w:r>
                             <w:r>
                               <w:rPr>
@@ -4411,7 +4751,7 @@
           </mc:Choice>
           <mc:Fallback>
             <w:pict>
-              <v:shape w14:anchorId="2CE9DB30" id="Text Box 66" o:spid="_x0000_s1042" type="#_x0000_t202" style="position:absolute;margin-left:0;margin-top:11.25pt;width:368.6pt;height:387.75pt;z-index:251794432;visibility:visible;mso-wrap-style:square;mso-width-percent:0;mso-height-percent:0;mso-wrap-distance-left:9pt;mso-wrap-distance-top:0;mso-wrap-distance-right:9pt;mso-wrap-distance-bottom:0;mso-position-horizontal:absolute;mso-position-horizontal-relative:margin;mso-position-vertical:absolute;mso-position-vertical-relative:text;mso-width-percent:0;mso-height-percent:0;mso-width-relative:margin;mso-height-relative:margin;v-text-anchor:top" o:gfxdata="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" fillcolor="white [3201]" stroked="f" strokeweight=".5pt">
+              <v:shape w14:anchorId="2CE9DB30" id="Text Box 66" o:spid="_x0000_s1042" type="#_x0000_t202" style="position:absolute;margin-left:0;margin-top:11.25pt;width:370.5pt;height:387.75pt;z-index:251794432;visibility:visible;mso-wrap-style:square;mso-width-percent:0;mso-height-percent:0;mso-wrap-distance-left:9pt;mso-wrap-distance-top:0;mso-wrap-distance-right:9pt;mso-wrap-distance-bottom:0;mso-position-horizontal:absolute;mso-position-horizontal-relative:margin;mso-position-vertical:absolute;mso-position-vertical-relative:text;mso-width-percent:0;mso-height-percent:0;mso-width-relative:margin;mso-height-relative:margin;v-text-anchor:top" o:gfxdata="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" fillcolor="white [3201]" stroked="f" strokeweight=".5pt">
                 <v:textbox>
                   <w:txbxContent>
                     <w:p>
@@ -4446,6 +4786,14 @@
                           <w:szCs w:val="32"/>
                         </w:rPr>
                         <w:t>needs</w:t>
+                      </w:r>
+                      <w:r>
+                        <w:rPr>
+                          <w:rFonts w:ascii="Rockwell Nova" w:hAnsi="Rockwell Nova" w:cs="Poppins"/>
+                          <w:sz w:val="32"/>
+                          <w:szCs w:val="32"/>
+                        </w:rPr>
+                        <w:t xml:space="preserve"> continued…</w:t>
                       </w:r>
                     </w:p>
                     <w:p>
@@ -4468,7 +4816,7 @@
                           <w:sz w:val="28"/>
                           <w:szCs w:val="28"/>
                         </w:rPr>
-                        <w:t>The</w:t>
+                        <w:t>A desire</w:t>
                       </w:r>
                       <w:r>
                         <w:rPr>
@@ -4476,15 +4824,7 @@
                           <w:sz w:val="28"/>
                           <w:szCs w:val="28"/>
                         </w:rPr>
-                        <w:t>y</w:t>
-                      </w:r>
-                      <w:r>
-                        <w:rPr>
-                          <w:rFonts w:ascii="Poppins" w:hAnsi="Poppins" w:cs="Poppins"/>
-                          <w:sz w:val="28"/>
-                          <w:szCs w:val="28"/>
-                        </w:rPr>
-                        <w:t xml:space="preserve"> wanted to be rewarded for their loyalty with </w:t>
+                        <w:t xml:space="preserve"> to be rewarded for their loyalty with </w:t>
                       </w:r>
                       <w:r>
                         <w:rPr>
@@ -4531,7 +4871,23 @@
                           <w:sz w:val="28"/>
                           <w:szCs w:val="28"/>
                         </w:rPr>
-                        <w:t>They wanted to see these discounted specials featured before any of the other items on the</w:t>
+                        <w:t>The</w:t>
+                      </w:r>
+                      <w:r>
+                        <w:rPr>
+                          <w:rFonts w:ascii="Poppins" w:hAnsi="Poppins" w:cs="Poppins"/>
+                          <w:sz w:val="28"/>
+                          <w:szCs w:val="28"/>
+                        </w:rPr>
+                        <w:t xml:space="preserve"> ability</w:t>
+                      </w:r>
+                      <w:r>
+                        <w:rPr>
+                          <w:rFonts w:ascii="Poppins" w:hAnsi="Poppins" w:cs="Poppins"/>
+                          <w:sz w:val="28"/>
+                          <w:szCs w:val="28"/>
+                        </w:rPr>
+                        <w:t xml:space="preserve"> to see these discounted specials featured before any of the other items on the</w:t>
                       </w:r>
                       <w:r>
                         <w:rPr>
@@ -4570,7 +4926,31 @@
                           <w:sz w:val="28"/>
                           <w:szCs w:val="28"/>
                         </w:rPr>
-                        <w:t>They wanted to post feedback about their experience on Facebook</w:t>
+                        <w:t xml:space="preserve">The </w:t>
+                      </w:r>
+                      <w:r>
+                        <w:rPr>
+                          <w:rFonts w:ascii="Poppins" w:hAnsi="Poppins" w:cs="Poppins"/>
+                          <w:sz w:val="28"/>
+                          <w:szCs w:val="28"/>
+                        </w:rPr>
+                        <w:t>ability</w:t>
+                      </w:r>
+                      <w:r>
+                        <w:rPr>
+                          <w:rFonts w:ascii="Poppins" w:hAnsi="Poppins" w:cs="Poppins"/>
+                          <w:sz w:val="28"/>
+                          <w:szCs w:val="28"/>
+                        </w:rPr>
+                        <w:t xml:space="preserve"> to post feedback about their experience </w:t>
+                      </w:r>
+                      <w:r>
+                        <w:rPr>
+                          <w:rFonts w:ascii="Poppins" w:hAnsi="Poppins" w:cs="Poppins"/>
+                          <w:sz w:val="28"/>
+                          <w:szCs w:val="28"/>
+                        </w:rPr>
+                        <w:t>at the shop</w:t>
                       </w:r>
                     </w:p>
                     <w:p>
@@ -4593,7 +4973,7 @@
                           <w:sz w:val="28"/>
                           <w:szCs w:val="28"/>
                         </w:rPr>
-                        <w:t>Also, the c</w:t>
+                        <w:t>A</w:t>
                       </w:r>
                       <w:r>
                         <w:rPr>
@@ -4601,7 +4981,7 @@
                           <w:sz w:val="28"/>
                           <w:szCs w:val="28"/>
                         </w:rPr>
-                        <w:t xml:space="preserve">ustomers </w:t>
+                        <w:t xml:space="preserve">ll interviewees believed that </w:t>
                       </w:r>
                       <w:r>
                         <w:rPr>
@@ -4609,7 +4989,7 @@
                           <w:sz w:val="28"/>
                           <w:szCs w:val="28"/>
                         </w:rPr>
-                        <w:t xml:space="preserve">interviewed </w:t>
+                        <w:t xml:space="preserve">customers </w:t>
                       </w:r>
                       <w:r>
                         <w:rPr>
@@ -4617,7 +4997,23 @@
                           <w:sz w:val="28"/>
                           <w:szCs w:val="28"/>
                         </w:rPr>
-                        <w:t xml:space="preserve">felt that they would be more inclined to make purchases at the shop if the shop advertised their eco-friendly business practices </w:t>
+                        <w:t>would be more inclined to make purchases at the shop</w:t>
+                      </w:r>
+                      <w:r>
+                        <w:rPr>
+                          <w:rFonts w:ascii="Poppins" w:hAnsi="Poppins" w:cs="Poppins"/>
+                          <w:sz w:val="28"/>
+                          <w:szCs w:val="28"/>
+                        </w:rPr>
+                        <w:t>,</w:t>
+                      </w:r>
+                      <w:r>
+                        <w:rPr>
+                          <w:rFonts w:ascii="Poppins" w:hAnsi="Poppins" w:cs="Poppins"/>
+                          <w:sz w:val="28"/>
+                          <w:szCs w:val="28"/>
+                        </w:rPr>
+                        <w:t xml:space="preserve"> if the shop advertised their eco-friendly business practices </w:t>
                       </w:r>
                       <w:r>
                         <w:rPr>
@@ -4640,10 +5036,77 @@
         <w:rPr>
           <w:noProof/>
         </w:rPr>
+        <w:drawing>
+          <wp:anchor distT="0" distB="0" distL="114300" distR="114300" simplePos="0" relativeHeight="251797504" behindDoc="0" locked="0" layoutInCell="1" allowOverlap="1" wp14:anchorId="04A224A2" wp14:editId="66AFF7D2">
+            <wp:simplePos x="0" y="0"/>
+            <wp:positionH relativeFrom="column">
+              <wp:posOffset>5162550</wp:posOffset>
+            </wp:positionH>
+            <wp:positionV relativeFrom="paragraph">
+              <wp:posOffset>332740</wp:posOffset>
+            </wp:positionV>
+            <wp:extent cx="4014470" cy="2676525"/>
+            <wp:effectExtent l="0" t="0" r="5080" b="9525"/>
+            <wp:wrapSquare wrapText="bothSides"/>
+            <wp:docPr id="12" name="Picture 12"/>
+            <wp:cNvGraphicFramePr>
+              <a:graphicFrameLocks xmlns:a="http://schemas.openxmlformats.org/drawingml/2006/main" noChangeAspect="1"/>
+            </wp:cNvGraphicFramePr>
+            <a:graphic xmlns:a="http://schemas.openxmlformats.org/drawingml/2006/main">
+              <a:graphicData uri="http://schemas.openxmlformats.org/drawingml/2006/picture">
+                <pic:pic xmlns:pic="http://schemas.openxmlformats.org/drawingml/2006/picture">
+                  <pic:nvPicPr>
+                    <pic:cNvPr id="0" name="Picture 2"/>
+                    <pic:cNvPicPr>
+                      <a:picLocks noChangeAspect="1" noChangeArrowheads="1"/>
+                    </pic:cNvPicPr>
+                  </pic:nvPicPr>
+                  <pic:blipFill>
+                    <a:blip r:embed="rId9" cstate="print">
+                      <a:extLst>
+                        <a:ext uri="{28A0092B-C50C-407E-A947-70E740481C1C}">
+                          <a14:useLocalDpi xmlns:a14="http://schemas.microsoft.com/office/drawing/2010/main" val="0"/>
+                        </a:ext>
+                      </a:extLst>
+                    </a:blip>
+                    <a:srcRect/>
+                    <a:stretch>
+                      <a:fillRect/>
+                    </a:stretch>
+                  </pic:blipFill>
+                  <pic:spPr bwMode="auto">
+                    <a:xfrm>
+                      <a:off x="0" y="0"/>
+                      <a:ext cx="4014470" cy="2676525"/>
+                    </a:xfrm>
+                    <a:prstGeom prst="rect">
+                      <a:avLst/>
+                    </a:prstGeom>
+                    <a:noFill/>
+                    <a:ln>
+                      <a:noFill/>
+                    </a:ln>
+                  </pic:spPr>
+                </pic:pic>
+              </a:graphicData>
+            </a:graphic>
+            <wp14:sizeRelH relativeFrom="page">
+              <wp14:pctWidth>0</wp14:pctWidth>
+            </wp14:sizeRelH>
+            <wp14:sizeRelV relativeFrom="page">
+              <wp14:pctHeight>0</wp14:pctHeight>
+            </wp14:sizeRelV>
+          </wp:anchor>
+        </w:drawing>
+      </w:r>
+      <w:r>
+        <w:rPr>
+          <w:noProof/>
+        </w:rPr>
         <mc:AlternateContent>
           <mc:Choice Requires="wps">
             <w:drawing>
-              <wp:anchor distT="0" distB="0" distL="114300" distR="114300" simplePos="0" relativeHeight="251689984" behindDoc="0" locked="0" layoutInCell="1" allowOverlap="1" wp14:anchorId="32DEE81D" wp14:editId="755C2E6D">
+              <wp:anchor distT="0" distB="0" distL="114300" distR="114300" simplePos="0" relativeHeight="251689984" behindDoc="0" locked="0" layoutInCell="1" allowOverlap="1" wp14:anchorId="32DEE81D" wp14:editId="56F447D6">
                 <wp:simplePos x="0" y="0"/>
                 <wp:positionH relativeFrom="column">
                   <wp:posOffset>8436223</wp:posOffset>
@@ -4767,15 +5230,15 @@
         <mc:AlternateContent>
           <mc:Choice Requires="wps">
             <w:drawing>
-              <wp:anchor distT="0" distB="0" distL="114300" distR="114300" simplePos="0" relativeHeight="251796480" behindDoc="0" locked="0" layoutInCell="1" allowOverlap="1" wp14:anchorId="4FBF66D6" wp14:editId="0016C872">
+              <wp:anchor distT="0" distB="0" distL="114300" distR="114300" simplePos="0" relativeHeight="251796480" behindDoc="0" locked="0" layoutInCell="1" allowOverlap="1" wp14:anchorId="4FBF66D6" wp14:editId="5959F436">
                 <wp:simplePos x="0" y="0"/>
                 <wp:positionH relativeFrom="margin">
-                  <wp:align>right</wp:align>
+                  <wp:posOffset>0</wp:posOffset>
                 </wp:positionH>
                 <wp:positionV relativeFrom="paragraph">
-                  <wp:posOffset>286247</wp:posOffset>
+                  <wp:posOffset>285750</wp:posOffset>
                 </wp:positionV>
-                <wp:extent cx="8865704" cy="5430741"/>
+                <wp:extent cx="8991600" cy="5143500"/>
                 <wp:effectExtent l="0" t="0" r="0" b="0"/>
                 <wp:wrapNone/>
                 <wp:docPr id="81" name="Text Box 81"/>
@@ -4787,7 +5250,7 @@
                       <wps:spPr>
                         <a:xfrm>
                           <a:off x="0" y="0"/>
-                          <a:ext cx="8865704" cy="5430741"/>
+                          <a:ext cx="8991600" cy="5143500"/>
                         </a:xfrm>
                         <a:prstGeom prst="rect">
                           <a:avLst/>
@@ -4816,7 +5279,7 @@
                                 <w:sz w:val="32"/>
                                 <w:szCs w:val="32"/>
                               </w:rPr>
-                              <w:t xml:space="preserve">How do competitors </w:t>
+                              <w:t>A competing fast food vendor’s app was anal</w:t>
                             </w:r>
                             <w:r>
                               <w:rPr>
@@ -4824,7 +5287,47 @@
                                 <w:sz w:val="32"/>
                                 <w:szCs w:val="32"/>
                               </w:rPr>
-                              <w:t>provide the features that the stakeholders of Moana Fish &amp; Chips want?</w:t>
+                              <w:t>ysed to see how they provided the f</w:t>
+                            </w:r>
+                            <w:r>
+                              <w:rPr>
+                                <w:rFonts w:ascii="Rockwell Nova" w:hAnsi="Rockwell Nova" w:cs="Poppins"/>
+                                <w:sz w:val="32"/>
+                                <w:szCs w:val="32"/>
+                              </w:rPr>
+                              <w:t xml:space="preserve">eatures </w:t>
+                            </w:r>
+                            <w:r>
+                              <w:rPr>
+                                <w:rFonts w:ascii="Rockwell Nova" w:hAnsi="Rockwell Nova" w:cs="Poppins"/>
+                                <w:sz w:val="32"/>
+                                <w:szCs w:val="32"/>
+                              </w:rPr>
+                              <w:t>which</w:t>
+                            </w:r>
+                            <w:r>
+                              <w:rPr>
+                                <w:rFonts w:ascii="Rockwell Nova" w:hAnsi="Rockwell Nova" w:cs="Poppins"/>
+                                <w:sz w:val="32"/>
+                                <w:szCs w:val="32"/>
+                              </w:rPr>
+                              <w:t xml:space="preserve"> the stakeholders of Moana Fish &amp; Chips want</w:t>
+                            </w:r>
+                            <w:r>
+                              <w:rPr>
+                                <w:rFonts w:ascii="Rockwell Nova" w:hAnsi="Rockwell Nova" w:cs="Poppins"/>
+                                <w:sz w:val="32"/>
+                                <w:szCs w:val="32"/>
+                              </w:rPr>
+                              <w:t>ed</w:t>
+                            </w:r>
+                            <w:r>
+                              <w:rPr>
+                                <w:rFonts w:ascii="Rockwell Nova" w:hAnsi="Rockwell Nova" w:cs="Poppins"/>
+                                <w:sz w:val="32"/>
+                                <w:szCs w:val="32"/>
+                              </w:rPr>
+                              <w:t>.</w:t>
                             </w:r>
                           </w:p>
                           <w:p>
@@ -4878,7 +5381,39 @@
                                 <w:sz w:val="28"/>
                                 <w:szCs w:val="28"/>
                               </w:rPr>
-                              <w:t>A report detailing how McDonald’s lets customers do the following tasks is attached in Appendix B</w:t>
+                              <w:t xml:space="preserve">A report detailing how McDonald’s lets </w:t>
+                            </w:r>
+                            <w:r>
+                              <w:rPr>
+                                <w:rFonts w:ascii="Poppins" w:hAnsi="Poppins" w:cs="Poppins"/>
+                                <w:sz w:val="28"/>
+                                <w:szCs w:val="28"/>
+                              </w:rPr>
+                              <w:t xml:space="preserve">their </w:t>
+                            </w:r>
+                            <w:r>
+                              <w:rPr>
+                                <w:rFonts w:ascii="Poppins" w:hAnsi="Poppins" w:cs="Poppins"/>
+                                <w:sz w:val="28"/>
+                                <w:szCs w:val="28"/>
+                              </w:rPr>
+                              <w:t xml:space="preserve">customers do the following tasks </w:t>
+                            </w:r>
+                            <w:r>
+                              <w:rPr>
+                                <w:rFonts w:ascii="Poppins" w:hAnsi="Poppins" w:cs="Poppins"/>
+                                <w:sz w:val="28"/>
+                                <w:szCs w:val="28"/>
+                              </w:rPr>
+                              <w:t xml:space="preserve">has been </w:t>
+                            </w:r>
+                            <w:r>
+                              <w:rPr>
+                                <w:rFonts w:ascii="Poppins" w:hAnsi="Poppins" w:cs="Poppins"/>
+                                <w:sz w:val="28"/>
+                                <w:szCs w:val="28"/>
+                              </w:rPr>
+                              <w:t>attached in Appendix B</w:t>
                             </w:r>
                           </w:p>
                           <w:p>
@@ -5014,7 +5549,87 @@
                                 <w:sz w:val="32"/>
                                 <w:szCs w:val="32"/>
                               </w:rPr>
-                              <w:t>One of the stakeholders, namely the cook, asked for the ability to mark items on the menu as ‘out of stock’.</w:t>
+                              <w:t xml:space="preserve">Two </w:t>
+                            </w:r>
+                            <w:r>
+                              <w:rPr>
+                                <w:rFonts w:ascii="Rockwell Nova" w:hAnsi="Rockwell Nova" w:cs="Poppins"/>
+                                <w:sz w:val="32"/>
+                                <w:szCs w:val="32"/>
+                              </w:rPr>
+                              <w:t>of the stakeholders, the cook</w:t>
+                            </w:r>
+                            <w:r>
+                              <w:rPr>
+                                <w:rFonts w:ascii="Rockwell Nova" w:hAnsi="Rockwell Nova" w:cs="Poppins"/>
+                                <w:sz w:val="32"/>
+                                <w:szCs w:val="32"/>
+                              </w:rPr>
+                              <w:t xml:space="preserve"> and the cashier</w:t>
+                            </w:r>
+                            <w:r>
+                              <w:rPr>
+                                <w:rFonts w:ascii="Rockwell Nova" w:hAnsi="Rockwell Nova" w:cs="Poppins"/>
+                                <w:sz w:val="32"/>
+                                <w:szCs w:val="32"/>
+                              </w:rPr>
+                              <w:t xml:space="preserve">, asked for the ability to mark items on the menu as </w:t>
+                            </w:r>
+                            <w:r>
+                              <w:rPr>
+                                <w:rFonts w:ascii="Rockwell Nova" w:hAnsi="Rockwell Nova" w:cs="Poppins"/>
+                                <w:sz w:val="32"/>
+                                <w:szCs w:val="32"/>
+                              </w:rPr>
+                              <w:t>“O</w:t>
+                            </w:r>
+                            <w:r>
+                              <w:rPr>
+                                <w:rFonts w:ascii="Rockwell Nova" w:hAnsi="Rockwell Nova" w:cs="Poppins"/>
+                                <w:sz w:val="32"/>
+                                <w:szCs w:val="32"/>
+                              </w:rPr>
+                              <w:t>ut of stock</w:t>
+                            </w:r>
+                            <w:r>
+                              <w:rPr>
+                                <w:rFonts w:ascii="Rockwell Nova" w:hAnsi="Rockwell Nova" w:cs="Poppins"/>
+                                <w:sz w:val="32"/>
+                                <w:szCs w:val="32"/>
+                              </w:rPr>
+                              <w:t>”</w:t>
+                            </w:r>
+                            <w:r>
+                              <w:rPr>
+                                <w:rFonts w:ascii="Rockwell Nova" w:hAnsi="Rockwell Nova" w:cs="Poppins"/>
+                                <w:sz w:val="32"/>
+                                <w:szCs w:val="32"/>
+                              </w:rPr>
+                              <w:t xml:space="preserve"> and </w:t>
+                            </w:r>
+                            <w:r>
+                              <w:rPr>
+                                <w:rFonts w:ascii="Rockwell Nova" w:hAnsi="Rockwell Nova" w:cs="Poppins"/>
+                                <w:sz w:val="32"/>
+                                <w:szCs w:val="32"/>
+                              </w:rPr>
+                              <w:t xml:space="preserve">for </w:t>
+                            </w:r>
+                            <w:r>
+                              <w:rPr>
+                                <w:rFonts w:ascii="Rockwell Nova" w:hAnsi="Rockwell Nova" w:cs="Poppins"/>
+                                <w:sz w:val="32"/>
+                                <w:szCs w:val="32"/>
+                              </w:rPr>
+                              <w:t>a way to add orders to a “To cook list”</w:t>
+                            </w:r>
+                            <w:r>
+                              <w:rPr>
+                                <w:rFonts w:ascii="Rockwell Nova" w:hAnsi="Rockwell Nova" w:cs="Poppins"/>
+                                <w:sz w:val="32"/>
+                                <w:szCs w:val="32"/>
+                              </w:rPr>
+                              <w:t>.</w:t>
                             </w:r>
                           </w:p>
                           <w:p>
@@ -5037,7 +5652,7 @@
                                 <w:sz w:val="28"/>
                                 <w:szCs w:val="28"/>
                               </w:rPr>
-                              <w:t>This was not visible on the McDonald’s’ customer facing app.</w:t>
+                              <w:t xml:space="preserve">The way </w:t>
                             </w:r>
                             <w:r>
                               <w:rPr>
@@ -5045,8 +5660,126 @@
                                 <w:sz w:val="28"/>
                                 <w:szCs w:val="28"/>
                               </w:rPr>
-                              <w:br/>
-                              <w:t>In-house expertise was used to find a suitable solution for this app feature.</w:t>
+                              <w:t>McDonald’s</w:t>
+                            </w:r>
+                            <w:r>
+                              <w:rPr>
+                                <w:rFonts w:ascii="Poppins" w:hAnsi="Poppins" w:cs="Poppins"/>
+                                <w:sz w:val="28"/>
+                                <w:szCs w:val="28"/>
+                              </w:rPr>
+                              <w:t xml:space="preserve"> solved these problems was not visible in their customer</w:t>
+                            </w:r>
+                            <w:r>
+                              <w:rPr>
+                                <w:rFonts w:ascii="Poppins" w:hAnsi="Poppins" w:cs="Poppins"/>
+                                <w:sz w:val="28"/>
+                                <w:szCs w:val="28"/>
+                              </w:rPr>
+                              <w:t xml:space="preserve"> facing app.</w:t>
+                            </w:r>
+                          </w:p>
+                          <w:p>
+                            <w:pPr>
+                              <w:pStyle w:val="ListParagraph"/>
+                              <w:numPr>
+                                <w:ilvl w:val="0"/>
+                                <w:numId w:val="4"/>
+                              </w:numPr>
+                              <w:ind w:left="1170" w:hanging="450"/>
+                              <w:rPr>
+                                <w:rFonts w:ascii="Poppins" w:hAnsi="Poppins" w:cs="Poppins"/>
+                                <w:sz w:val="28"/>
+                                <w:szCs w:val="28"/>
+                              </w:rPr>
+                            </w:pPr>
+                            <w:r>
+                              <w:rPr>
+                                <w:rFonts w:ascii="Poppins" w:hAnsi="Poppins" w:cs="Poppins"/>
+                                <w:sz w:val="28"/>
+                                <w:szCs w:val="28"/>
+                              </w:rPr>
+                              <w:t>So</w:t>
+                            </w:r>
+                            <w:r>
+                              <w:rPr>
+                                <w:rFonts w:ascii="Poppins" w:hAnsi="Poppins" w:cs="Poppins"/>
+                                <w:sz w:val="28"/>
+                                <w:szCs w:val="28"/>
+                              </w:rPr>
+                              <w:t>, i</w:t>
+                            </w:r>
+                            <w:r>
+                              <w:rPr>
+                                <w:rFonts w:ascii="Poppins" w:hAnsi="Poppins" w:cs="Poppins"/>
+                                <w:sz w:val="28"/>
+                                <w:szCs w:val="28"/>
+                              </w:rPr>
+                              <w:t xml:space="preserve">n-house expertise was used to find a suitable </w:t>
+                            </w:r>
+                            <w:r>
+                              <w:rPr>
+                                <w:rFonts w:ascii="Poppins" w:hAnsi="Poppins" w:cs="Poppins"/>
+                                <w:sz w:val="28"/>
+                                <w:szCs w:val="28"/>
+                              </w:rPr>
+                              <w:t>way to implement</w:t>
+                            </w:r>
+                            <w:r>
+                              <w:rPr>
+                                <w:rFonts w:ascii="Poppins" w:hAnsi="Poppins" w:cs="Poppins"/>
+                                <w:sz w:val="28"/>
+                                <w:szCs w:val="28"/>
+                              </w:rPr>
+                              <w:t xml:space="preserve"> </w:t>
+                            </w:r>
+                            <w:r>
+                              <w:rPr>
+                                <w:rFonts w:ascii="Poppins" w:hAnsi="Poppins" w:cs="Poppins"/>
+                                <w:sz w:val="28"/>
+                                <w:szCs w:val="28"/>
+                              </w:rPr>
+                              <w:t>these</w:t>
+                            </w:r>
+                            <w:r>
+                              <w:rPr>
+                                <w:rFonts w:ascii="Poppins" w:hAnsi="Poppins" w:cs="Poppins"/>
+                                <w:sz w:val="28"/>
+                                <w:szCs w:val="28"/>
+                              </w:rPr>
+                              <w:t xml:space="preserve"> </w:t>
+                            </w:r>
+                            <w:r>
+                              <w:rPr>
+                                <w:rFonts w:ascii="Poppins" w:hAnsi="Poppins" w:cs="Poppins"/>
+                                <w:sz w:val="28"/>
+                                <w:szCs w:val="28"/>
+                              </w:rPr>
+                              <w:t xml:space="preserve">app </w:t>
+                            </w:r>
+                            <w:r>
+                              <w:rPr>
+                                <w:rFonts w:ascii="Poppins" w:hAnsi="Poppins" w:cs="Poppins"/>
+                                <w:sz w:val="28"/>
+                                <w:szCs w:val="28"/>
+                              </w:rPr>
+                              <w:t>feature</w:t>
+                            </w:r>
+                            <w:r>
+                              <w:rPr>
+                                <w:rFonts w:ascii="Poppins" w:hAnsi="Poppins" w:cs="Poppins"/>
+                                <w:sz w:val="28"/>
+                                <w:szCs w:val="28"/>
+                              </w:rPr>
+                              <w:t>s</w:t>
+                            </w:r>
+                            <w:r>
+                              <w:rPr>
+                                <w:rFonts w:ascii="Poppins" w:hAnsi="Poppins" w:cs="Poppins"/>
+                                <w:sz w:val="28"/>
+                                <w:szCs w:val="28"/>
+                              </w:rPr>
+                              <w:t>.</w:t>
                             </w:r>
                           </w:p>
                         </w:txbxContent>
@@ -5071,7 +5804,7 @@
           </mc:Choice>
           <mc:Fallback>
             <w:pict>
-              <v:shape w14:anchorId="4FBF66D6" id="Text Box 81" o:spid="_x0000_s1044" type="#_x0000_t202" style="position:absolute;margin-left:646.9pt;margin-top:22.55pt;width:698.1pt;height:427.6pt;z-index:251796480;visibility:visible;mso-wrap-style:square;mso-width-percent:0;mso-height-percent:0;mso-wrap-distance-left:9pt;mso-wrap-distance-top:0;mso-wrap-distance-right:9pt;mso-wrap-distance-bottom:0;mso-position-horizontal:right;mso-position-horizontal-relative:margin;mso-position-vertical:absolute;mso-position-vertical-relative:text;mso-width-percent:0;mso-height-percent:0;mso-width-relative:margin;mso-height-relative:margin;v-text-anchor:top" o:gfxdata="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" fillcolor="white [3201]" stroked="f" strokeweight=".5pt">
+              <v:shape w14:anchorId="4FBF66D6" id="Text Box 81" o:spid="_x0000_s1044" type="#_x0000_t202" style="position:absolute;margin-left:0;margin-top:22.5pt;width:708pt;height:405pt;z-index:251796480;visibility:visible;mso-wrap-style:square;mso-width-percent:0;mso-height-percent:0;mso-wrap-distance-left:9pt;mso-wrap-distance-top:0;mso-wrap-distance-right:9pt;mso-wrap-distance-bottom:0;mso-position-horizontal:absolute;mso-position-horizontal-relative:margin;mso-position-vertical:absolute;mso-position-vertical-relative:text;mso-width-percent:0;mso-height-percent:0;mso-width-relative:margin;mso-height-relative:margin;v-text-anchor:top" o:gfxdata="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" fillcolor="white [3201]" stroked="f" strokeweight=".5pt">
                 <v:textbox>
                   <w:txbxContent>
                     <w:p>
@@ -5089,7 +5822,7 @@
                           <w:sz w:val="32"/>
                           <w:szCs w:val="32"/>
                         </w:rPr>
-                        <w:t xml:space="preserve">How do competitors </w:t>
+                        <w:t>A competing fast food vendor’s app was anal</w:t>
                       </w:r>
                       <w:r>
                         <w:rPr>
@@ -5097,7 +5830,47 @@
                           <w:sz w:val="32"/>
                           <w:szCs w:val="32"/>
                         </w:rPr>
-                        <w:t>provide the features that the stakeholders of Moana Fish &amp; Chips want?</w:t>
+                        <w:t>ysed to see how they provided the f</w:t>
+                      </w:r>
+                      <w:r>
+                        <w:rPr>
+                          <w:rFonts w:ascii="Rockwell Nova" w:hAnsi="Rockwell Nova" w:cs="Poppins"/>
+                          <w:sz w:val="32"/>
+                          <w:szCs w:val="32"/>
+                        </w:rPr>
+                        <w:t xml:space="preserve">eatures </w:t>
+                      </w:r>
+                      <w:r>
+                        <w:rPr>
+                          <w:rFonts w:ascii="Rockwell Nova" w:hAnsi="Rockwell Nova" w:cs="Poppins"/>
+                          <w:sz w:val="32"/>
+                          <w:szCs w:val="32"/>
+                        </w:rPr>
+                        <w:t>which</w:t>
+                      </w:r>
+                      <w:r>
+                        <w:rPr>
+                          <w:rFonts w:ascii="Rockwell Nova" w:hAnsi="Rockwell Nova" w:cs="Poppins"/>
+                          <w:sz w:val="32"/>
+                          <w:szCs w:val="32"/>
+                        </w:rPr>
+                        <w:t xml:space="preserve"> the stakeholders of Moana Fish &amp; Chips want</w:t>
+                      </w:r>
+                      <w:r>
+                        <w:rPr>
+                          <w:rFonts w:ascii="Rockwell Nova" w:hAnsi="Rockwell Nova" w:cs="Poppins"/>
+                          <w:sz w:val="32"/>
+                          <w:szCs w:val="32"/>
+                        </w:rPr>
+                        <w:t>ed</w:t>
+                      </w:r>
+                      <w:r>
+                        <w:rPr>
+                          <w:rFonts w:ascii="Rockwell Nova" w:hAnsi="Rockwell Nova" w:cs="Poppins"/>
+                          <w:sz w:val="32"/>
+                          <w:szCs w:val="32"/>
+                        </w:rPr>
+                        <w:t>.</w:t>
                       </w:r>
                     </w:p>
                     <w:p>
@@ -5151,7 +5924,39 @@
                           <w:sz w:val="28"/>
                           <w:szCs w:val="28"/>
                         </w:rPr>
-                        <w:t>A report detailing how McDonald’s lets customers do the following tasks is attached in Appendix B</w:t>
+                        <w:t xml:space="preserve">A report detailing how McDonald’s lets </w:t>
+                      </w:r>
+                      <w:r>
+                        <w:rPr>
+                          <w:rFonts w:ascii="Poppins" w:hAnsi="Poppins" w:cs="Poppins"/>
+                          <w:sz w:val="28"/>
+                          <w:szCs w:val="28"/>
+                        </w:rPr>
+                        <w:t xml:space="preserve">their </w:t>
+                      </w:r>
+                      <w:r>
+                        <w:rPr>
+                          <w:rFonts w:ascii="Poppins" w:hAnsi="Poppins" w:cs="Poppins"/>
+                          <w:sz w:val="28"/>
+                          <w:szCs w:val="28"/>
+                        </w:rPr>
+                        <w:t xml:space="preserve">customers do the following tasks </w:t>
+                      </w:r>
+                      <w:r>
+                        <w:rPr>
+                          <w:rFonts w:ascii="Poppins" w:hAnsi="Poppins" w:cs="Poppins"/>
+                          <w:sz w:val="28"/>
+                          <w:szCs w:val="28"/>
+                        </w:rPr>
+                        <w:t xml:space="preserve">has been </w:t>
+                      </w:r>
+                      <w:r>
+                        <w:rPr>
+                          <w:rFonts w:ascii="Poppins" w:hAnsi="Poppins" w:cs="Poppins"/>
+                          <w:sz w:val="28"/>
+                          <w:szCs w:val="28"/>
+                        </w:rPr>
+                        <w:t>attached in Appendix B</w:t>
                       </w:r>
                     </w:p>
                     <w:p>
@@ -5287,7 +6092,87 @@
                           <w:sz w:val="32"/>
                           <w:szCs w:val="32"/>
                         </w:rPr>
-                        <w:t>One of the stakeholders, namely the cook, asked for the ability to mark items on the menu as ‘out of stock’.</w:t>
+                        <w:t xml:space="preserve">Two </w:t>
+                      </w:r>
+                      <w:r>
+                        <w:rPr>
+                          <w:rFonts w:ascii="Rockwell Nova" w:hAnsi="Rockwell Nova" w:cs="Poppins"/>
+                          <w:sz w:val="32"/>
+                          <w:szCs w:val="32"/>
+                        </w:rPr>
+                        <w:t>of the stakeholders, the cook</w:t>
+                      </w:r>
+                      <w:r>
+                        <w:rPr>
+                          <w:rFonts w:ascii="Rockwell Nova" w:hAnsi="Rockwell Nova" w:cs="Poppins"/>
+                          <w:sz w:val="32"/>
+                          <w:szCs w:val="32"/>
+                        </w:rPr>
+                        <w:t xml:space="preserve"> and the cashier</w:t>
+                      </w:r>
+                      <w:r>
+                        <w:rPr>
+                          <w:rFonts w:ascii="Rockwell Nova" w:hAnsi="Rockwell Nova" w:cs="Poppins"/>
+                          <w:sz w:val="32"/>
+                          <w:szCs w:val="32"/>
+                        </w:rPr>
+                        <w:t xml:space="preserve">, asked for the ability to mark items on the menu as </w:t>
+                      </w:r>
+                      <w:r>
+                        <w:rPr>
+                          <w:rFonts w:ascii="Rockwell Nova" w:hAnsi="Rockwell Nova" w:cs="Poppins"/>
+                          <w:sz w:val="32"/>
+                          <w:szCs w:val="32"/>
+                        </w:rPr>
+                        <w:t>“O</w:t>
+                      </w:r>
+                      <w:r>
+                        <w:rPr>
+                          <w:rFonts w:ascii="Rockwell Nova" w:hAnsi="Rockwell Nova" w:cs="Poppins"/>
+                          <w:sz w:val="32"/>
+                          <w:szCs w:val="32"/>
+                        </w:rPr>
+                        <w:t>ut of stock</w:t>
+                      </w:r>
+                      <w:r>
+                        <w:rPr>
+                          <w:rFonts w:ascii="Rockwell Nova" w:hAnsi="Rockwell Nova" w:cs="Poppins"/>
+                          <w:sz w:val="32"/>
+                          <w:szCs w:val="32"/>
+                        </w:rPr>
+                        <w:t>”</w:t>
+                      </w:r>
+                      <w:r>
+                        <w:rPr>
+                          <w:rFonts w:ascii="Rockwell Nova" w:hAnsi="Rockwell Nova" w:cs="Poppins"/>
+                          <w:sz w:val="32"/>
+                          <w:szCs w:val="32"/>
+                        </w:rPr>
+                        <w:t xml:space="preserve"> and </w:t>
+                      </w:r>
+                      <w:r>
+                        <w:rPr>
+                          <w:rFonts w:ascii="Rockwell Nova" w:hAnsi="Rockwell Nova" w:cs="Poppins"/>
+                          <w:sz w:val="32"/>
+                          <w:szCs w:val="32"/>
+                        </w:rPr>
+                        <w:t xml:space="preserve">for </w:t>
+                      </w:r>
+                      <w:r>
+                        <w:rPr>
+                          <w:rFonts w:ascii="Rockwell Nova" w:hAnsi="Rockwell Nova" w:cs="Poppins"/>
+                          <w:sz w:val="32"/>
+                          <w:szCs w:val="32"/>
+                        </w:rPr>
+                        <w:t>a way to add orders to a “To cook list”</w:t>
+                      </w:r>
+                      <w:r>
+                        <w:rPr>
+                          <w:rFonts w:ascii="Rockwell Nova" w:hAnsi="Rockwell Nova" w:cs="Poppins"/>
+                          <w:sz w:val="32"/>
+                          <w:szCs w:val="32"/>
+                        </w:rPr>
+                        <w:t>.</w:t>
                       </w:r>
                     </w:p>
                     <w:p>
@@ -5310,7 +6195,7 @@
                           <w:sz w:val="28"/>
                           <w:szCs w:val="28"/>
                         </w:rPr>
-                        <w:t>This was not visible on the McDonald’s’ customer facing app.</w:t>
+                        <w:t xml:space="preserve">The way </w:t>
                       </w:r>
                       <w:r>
                         <w:rPr>
@@ -5318,8 +6203,126 @@
                           <w:sz w:val="28"/>
                           <w:szCs w:val="28"/>
                         </w:rPr>
-                        <w:br/>
-                        <w:t>In-house expertise was used to find a suitable solution for this app feature.</w:t>
+                        <w:t>McDonald’s</w:t>
+                      </w:r>
+                      <w:r>
+                        <w:rPr>
+                          <w:rFonts w:ascii="Poppins" w:hAnsi="Poppins" w:cs="Poppins"/>
+                          <w:sz w:val="28"/>
+                          <w:szCs w:val="28"/>
+                        </w:rPr>
+                        <w:t xml:space="preserve"> solved these problems was not visible in their customer</w:t>
+                      </w:r>
+                      <w:r>
+                        <w:rPr>
+                          <w:rFonts w:ascii="Poppins" w:hAnsi="Poppins" w:cs="Poppins"/>
+                          <w:sz w:val="28"/>
+                          <w:szCs w:val="28"/>
+                        </w:rPr>
+                        <w:t xml:space="preserve"> facing app.</w:t>
+                      </w:r>
+                    </w:p>
+                    <w:p>
+                      <w:pPr>
+                        <w:pStyle w:val="ListParagraph"/>
+                        <w:numPr>
+                          <w:ilvl w:val="0"/>
+                          <w:numId w:val="4"/>
+                        </w:numPr>
+                        <w:ind w:left="1170" w:hanging="450"/>
+                        <w:rPr>
+                          <w:rFonts w:ascii="Poppins" w:hAnsi="Poppins" w:cs="Poppins"/>
+                          <w:sz w:val="28"/>
+                          <w:szCs w:val="28"/>
+                        </w:rPr>
+                      </w:pPr>
+                      <w:r>
+                        <w:rPr>
+                          <w:rFonts w:ascii="Poppins" w:hAnsi="Poppins" w:cs="Poppins"/>
+                          <w:sz w:val="28"/>
+                          <w:szCs w:val="28"/>
+                        </w:rPr>
+                        <w:t>So</w:t>
+                      </w:r>
+                      <w:r>
+                        <w:rPr>
+                          <w:rFonts w:ascii="Poppins" w:hAnsi="Poppins" w:cs="Poppins"/>
+                          <w:sz w:val="28"/>
+                          <w:szCs w:val="28"/>
+                        </w:rPr>
+                        <w:t>, i</w:t>
+                      </w:r>
+                      <w:r>
+                        <w:rPr>
+                          <w:rFonts w:ascii="Poppins" w:hAnsi="Poppins" w:cs="Poppins"/>
+                          <w:sz w:val="28"/>
+                          <w:szCs w:val="28"/>
+                        </w:rPr>
+                        <w:t xml:space="preserve">n-house expertise was used to find a suitable </w:t>
+                      </w:r>
+                      <w:r>
+                        <w:rPr>
+                          <w:rFonts w:ascii="Poppins" w:hAnsi="Poppins" w:cs="Poppins"/>
+                          <w:sz w:val="28"/>
+                          <w:szCs w:val="28"/>
+                        </w:rPr>
+                        <w:t>way to implement</w:t>
+                      </w:r>
+                      <w:r>
+                        <w:rPr>
+                          <w:rFonts w:ascii="Poppins" w:hAnsi="Poppins" w:cs="Poppins"/>
+                          <w:sz w:val="28"/>
+                          <w:szCs w:val="28"/>
+                        </w:rPr>
+                        <w:t xml:space="preserve"> </w:t>
+                      </w:r>
+                      <w:r>
+                        <w:rPr>
+                          <w:rFonts w:ascii="Poppins" w:hAnsi="Poppins" w:cs="Poppins"/>
+                          <w:sz w:val="28"/>
+                          <w:szCs w:val="28"/>
+                        </w:rPr>
+                        <w:t>these</w:t>
+                      </w:r>
+                      <w:r>
+                        <w:rPr>
+                          <w:rFonts w:ascii="Poppins" w:hAnsi="Poppins" w:cs="Poppins"/>
+                          <w:sz w:val="28"/>
+                          <w:szCs w:val="28"/>
+                        </w:rPr>
+                        <w:t xml:space="preserve"> </w:t>
+                      </w:r>
+                      <w:r>
+                        <w:rPr>
+                          <w:rFonts w:ascii="Poppins" w:hAnsi="Poppins" w:cs="Poppins"/>
+                          <w:sz w:val="28"/>
+                          <w:szCs w:val="28"/>
+                        </w:rPr>
+                        <w:t xml:space="preserve">app </w:t>
+                      </w:r>
+                      <w:r>
+                        <w:rPr>
+                          <w:rFonts w:ascii="Poppins" w:hAnsi="Poppins" w:cs="Poppins"/>
+                          <w:sz w:val="28"/>
+                          <w:szCs w:val="28"/>
+                        </w:rPr>
+                        <w:t>feature</w:t>
+                      </w:r>
+                      <w:r>
+                        <w:rPr>
+                          <w:rFonts w:ascii="Poppins" w:hAnsi="Poppins" w:cs="Poppins"/>
+                          <w:sz w:val="28"/>
+                          <w:szCs w:val="28"/>
+                        </w:rPr>
+                        <w:t>s</w:t>
+                      </w:r>
+                      <w:r>
+                        <w:rPr>
+                          <w:rFonts w:ascii="Poppins" w:hAnsi="Poppins" w:cs="Poppins"/>
+                          <w:sz w:val="28"/>
+                          <w:szCs w:val="28"/>
+                        </w:rPr>
+                        <w:t>.</w:t>
                       </w:r>
                     </w:p>
                   </w:txbxContent>
@@ -5458,7 +6461,7 @@
         <mc:AlternateContent>
           <mc:Choice Requires="wps">
             <w:drawing>
-              <wp:anchor distT="0" distB="0" distL="114300" distR="114300" simplePos="0" relativeHeight="251701248" behindDoc="0" locked="0" layoutInCell="1" allowOverlap="1" wp14:anchorId="0EEDD07A" wp14:editId="404258BA">
+              <wp:anchor distT="0" distB="0" distL="114300" distR="114300" simplePos="0" relativeHeight="251701248" behindDoc="0" locked="0" layoutInCell="1" allowOverlap="1" wp14:anchorId="0EEDD07A" wp14:editId="21CEE3DD">
                 <wp:simplePos x="0" y="0"/>
                 <wp:positionH relativeFrom="column">
                   <wp:posOffset>8460188</wp:posOffset>
@@ -5574,26 +6577,95 @@
       </w:r>
     </w:p>
     <w:p>
+      <w:bookmarkStart w:id="0" w:name="_GoBack"/>
       <w:r>
         <w:rPr>
           <w:noProof/>
         </w:rPr>
         <w:lastRenderedPageBreak/>
+        <w:drawing>
+          <wp:anchor distT="0" distB="0" distL="114300" distR="114300" simplePos="0" relativeHeight="251802624" behindDoc="0" locked="0" layoutInCell="1" allowOverlap="1" wp14:anchorId="71CA9673" wp14:editId="24C4483C">
+            <wp:simplePos x="0" y="0"/>
+            <wp:positionH relativeFrom="column">
+              <wp:posOffset>-76200</wp:posOffset>
+            </wp:positionH>
+            <wp:positionV relativeFrom="paragraph">
+              <wp:posOffset>337185</wp:posOffset>
+            </wp:positionV>
+            <wp:extent cx="3272790" cy="5391150"/>
+            <wp:effectExtent l="0" t="0" r="3810" b="0"/>
+            <wp:wrapSquare wrapText="bothSides"/>
+            <wp:docPr id="22" name="Picture 22"/>
+            <wp:cNvGraphicFramePr>
+              <a:graphicFrameLocks xmlns:a="http://schemas.openxmlformats.org/drawingml/2006/main" noChangeAspect="1"/>
+            </wp:cNvGraphicFramePr>
+            <a:graphic xmlns:a="http://schemas.openxmlformats.org/drawingml/2006/main">
+              <a:graphicData uri="http://schemas.openxmlformats.org/drawingml/2006/picture">
+                <pic:pic xmlns:pic="http://schemas.openxmlformats.org/drawingml/2006/picture">
+                  <pic:nvPicPr>
+                    <pic:cNvPr id="0" name="Picture 4"/>
+                    <pic:cNvPicPr>
+                      <a:picLocks noChangeAspect="1" noChangeArrowheads="1"/>
+                    </pic:cNvPicPr>
+                  </pic:nvPicPr>
+                  <pic:blipFill>
+                    <a:blip r:embed="rId10" cstate="print">
+                      <a:extLst>
+                        <a:ext uri="{28A0092B-C50C-407E-A947-70E740481C1C}">
+                          <a14:useLocalDpi xmlns:a14="http://schemas.microsoft.com/office/drawing/2010/main" val="0"/>
+                        </a:ext>
+                      </a:extLst>
+                    </a:blip>
+                    <a:srcRect/>
+                    <a:stretch>
+                      <a:fillRect/>
+                    </a:stretch>
+                  </pic:blipFill>
+                  <pic:spPr bwMode="auto">
+                    <a:xfrm>
+                      <a:off x="0" y="0"/>
+                      <a:ext cx="3272790" cy="5391150"/>
+                    </a:xfrm>
+                    <a:prstGeom prst="rect">
+                      <a:avLst/>
+                    </a:prstGeom>
+                    <a:noFill/>
+                    <a:ln>
+                      <a:noFill/>
+                    </a:ln>
+                  </pic:spPr>
+                </pic:pic>
+              </a:graphicData>
+            </a:graphic>
+            <wp14:sizeRelH relativeFrom="page">
+              <wp14:pctWidth>0</wp14:pctWidth>
+            </wp14:sizeRelH>
+            <wp14:sizeRelV relativeFrom="page">
+              <wp14:pctHeight>0</wp14:pctHeight>
+            </wp14:sizeRelV>
+          </wp:anchor>
+        </w:drawing>
+      </w:r>
+      <w:bookmarkEnd w:id="0"/>
+      <w:r>
+        <w:rPr>
+          <w:noProof/>
+        </w:rPr>
         <mc:AlternateContent>
           <mc:Choice Requires="wps">
             <w:drawing>
-              <wp:anchor distT="0" distB="0" distL="114300" distR="114300" simplePos="0" relativeHeight="251710464" behindDoc="0" locked="0" layoutInCell="1" allowOverlap="1" wp14:anchorId="6CD6C0EC" wp14:editId="53848613">
+              <wp:anchor distT="0" distB="0" distL="114300" distR="114300" simplePos="0" relativeHeight="251801600" behindDoc="0" locked="0" layoutInCell="1" allowOverlap="1" wp14:anchorId="3DC68447" wp14:editId="4F5201BA">
                 <wp:simplePos x="0" y="0"/>
-                <wp:positionH relativeFrom="column">
-                  <wp:posOffset>1851660</wp:posOffset>
+                <wp:positionH relativeFrom="margin">
+                  <wp:posOffset>4086225</wp:posOffset>
                 </wp:positionH>
                 <wp:positionV relativeFrom="paragraph">
-                  <wp:posOffset>2224405</wp:posOffset>
+                  <wp:posOffset>219075</wp:posOffset>
                 </wp:positionV>
-                <wp:extent cx="5637474" cy="1152939"/>
-                <wp:effectExtent l="0" t="0" r="1905" b="9525"/>
+                <wp:extent cx="4905375" cy="4924425"/>
+                <wp:effectExtent l="0" t="0" r="9525" b="9525"/>
                 <wp:wrapNone/>
-                <wp:docPr id="34" name="Text Box 34"/>
+                <wp:docPr id="18" name="Text Box 18"/>
                 <wp:cNvGraphicFramePr/>
                 <a:graphic xmlns:a="http://schemas.openxmlformats.org/drawingml/2006/main">
                   <a:graphicData uri="http://schemas.microsoft.com/office/word/2010/wordprocessingShape">
@@ -5602,7 +6674,7 @@
                       <wps:spPr>
                         <a:xfrm>
                           <a:off x="0" y="0"/>
-                          <a:ext cx="5637474" cy="1152939"/>
+                          <a:ext cx="4905375" cy="4924425"/>
                         </a:xfrm>
                         <a:prstGeom prst="rect">
                           <a:avLst/>
@@ -5618,53 +6690,168 @@
                         <w:txbxContent>
                           <w:p>
                             <w:pPr>
-                              <w:rPr>
-                                <w:rFonts w:ascii="Poppins" w:hAnsi="Poppins" w:cs="Poppins"/>
-                                <w:sz w:val="24"/>
-                                <w:szCs w:val="24"/>
+                              <w:ind w:left="720"/>
+                              <w:rPr>
+                                <w:rFonts w:ascii="Poppins" w:hAnsi="Poppins" w:cs="Poppins"/>
+                                <w:sz w:val="28"/>
+                                <w:szCs w:val="28"/>
                               </w:rPr>
                             </w:pPr>
                             <w:r>
                               <w:rPr>
-                                <w:rFonts w:ascii="Poppins" w:hAnsi="Poppins" w:cs="Poppins"/>
-                                <w:sz w:val="24"/>
-                                <w:szCs w:val="24"/>
-                              </w:rPr>
-                              <w:t>Finding out if the restaurant would be open on a given date and time.</w:t>
+                                <w:rFonts w:ascii="Rockwell Nova" w:hAnsi="Rockwell Nova" w:cs="Poppins"/>
+                                <w:sz w:val="32"/>
+                                <w:szCs w:val="32"/>
+                              </w:rPr>
+                              <w:t>Customer needs continued…</w:t>
                             </w:r>
                           </w:p>
                           <w:p>
                             <w:pPr>
-                              <w:rPr>
-                                <w:rFonts w:ascii="Poppins" w:hAnsi="Poppins" w:cs="Poppins"/>
-                                <w:sz w:val="24"/>
-                                <w:szCs w:val="24"/>
+                              <w:pStyle w:val="ListParagraph"/>
+                              <w:numPr>
+                                <w:ilvl w:val="0"/>
+                                <w:numId w:val="4"/>
+                              </w:numPr>
+                              <w:ind w:left="1170" w:hanging="450"/>
+                              <w:rPr>
+                                <w:rFonts w:ascii="Poppins" w:hAnsi="Poppins" w:cs="Poppins"/>
+                                <w:sz w:val="28"/>
+                                <w:szCs w:val="28"/>
                               </w:rPr>
                             </w:pPr>
                             <w:r>
                               <w:rPr>
                                 <w:rFonts w:ascii="Poppins" w:hAnsi="Poppins" w:cs="Poppins"/>
-                                <w:sz w:val="24"/>
-                                <w:szCs w:val="24"/>
-                              </w:rPr>
-                              <w:t>Booking a table at the restaurant.</w:t>
+                                <w:sz w:val="28"/>
+                                <w:szCs w:val="28"/>
+                              </w:rPr>
+                              <w:t>A desire to be rewarded for their loyalty with a discounts system</w:t>
                             </w:r>
                           </w:p>
                           <w:p>
                             <w:pPr>
-                              <w:rPr>
-                                <w:rFonts w:ascii="Poppins" w:hAnsi="Poppins" w:cs="Poppins"/>
-                                <w:sz w:val="24"/>
-                                <w:szCs w:val="24"/>
+                              <w:pStyle w:val="ListParagraph"/>
+                              <w:numPr>
+                                <w:ilvl w:val="0"/>
+                                <w:numId w:val="4"/>
+                              </w:numPr>
+                              <w:ind w:left="1170" w:hanging="450"/>
+                              <w:rPr>
+                                <w:rFonts w:ascii="Poppins" w:hAnsi="Poppins" w:cs="Poppins"/>
+                                <w:sz w:val="28"/>
+                                <w:szCs w:val="28"/>
                               </w:rPr>
                             </w:pPr>
                             <w:r>
                               <w:rPr>
                                 <w:rFonts w:ascii="Poppins" w:hAnsi="Poppins" w:cs="Poppins"/>
-                                <w:sz w:val="24"/>
-                                <w:szCs w:val="24"/>
-                              </w:rPr>
-                              <w:t>Finding the lunch and drinks menu.</w:t>
+                                <w:sz w:val="28"/>
+                                <w:szCs w:val="28"/>
+                              </w:rPr>
+                              <w:t>The</w:t>
+                            </w:r>
+                            <w:r>
+                              <w:rPr>
+                                <w:rFonts w:ascii="Poppins" w:hAnsi="Poppins" w:cs="Poppins"/>
+                                <w:sz w:val="28"/>
+                                <w:szCs w:val="28"/>
+                              </w:rPr>
+                              <w:t xml:space="preserve"> ability</w:t>
+                            </w:r>
+                            <w:r>
+                              <w:rPr>
+                                <w:rFonts w:ascii="Poppins" w:hAnsi="Poppins" w:cs="Poppins"/>
+                                <w:sz w:val="28"/>
+                                <w:szCs w:val="28"/>
+                              </w:rPr>
+                              <w:t xml:space="preserve"> to see these discounted specials featured before any of the other items on the</w:t>
+                            </w:r>
+                            <w:r>
+                              <w:rPr>
+                                <w:rFonts w:ascii="Poppins" w:hAnsi="Poppins" w:cs="Poppins"/>
+                                <w:sz w:val="28"/>
+                                <w:szCs w:val="28"/>
+                              </w:rPr>
+                              <w:t xml:space="preserve"> app’s</w:t>
+                            </w:r>
+                            <w:r>
+                              <w:rPr>
+                                <w:rFonts w:ascii="Poppins" w:hAnsi="Poppins" w:cs="Poppins"/>
+                                <w:sz w:val="28"/>
+                                <w:szCs w:val="28"/>
+                              </w:rPr>
+                              <w:t xml:space="preserve"> menu</w:t>
+                            </w:r>
+                          </w:p>
+                          <w:p>
+                            <w:pPr>
+                              <w:pStyle w:val="ListParagraph"/>
+                              <w:numPr>
+                                <w:ilvl w:val="0"/>
+                                <w:numId w:val="4"/>
+                              </w:numPr>
+                              <w:ind w:left="1170" w:hanging="450"/>
+                              <w:rPr>
+                                <w:rFonts w:ascii="Poppins" w:hAnsi="Poppins" w:cs="Poppins"/>
+                                <w:sz w:val="28"/>
+                                <w:szCs w:val="28"/>
+                              </w:rPr>
+                            </w:pPr>
+                            <w:r>
+                              <w:rPr>
+                                <w:rFonts w:ascii="Poppins" w:hAnsi="Poppins" w:cs="Poppins"/>
+                                <w:sz w:val="28"/>
+                                <w:szCs w:val="28"/>
+                              </w:rPr>
+                              <w:t xml:space="preserve">The </w:t>
+                            </w:r>
+                            <w:r>
+                              <w:rPr>
+                                <w:rFonts w:ascii="Poppins" w:hAnsi="Poppins" w:cs="Poppins"/>
+                                <w:sz w:val="28"/>
+                                <w:szCs w:val="28"/>
+                              </w:rPr>
+                              <w:t>ability</w:t>
+                            </w:r>
+                            <w:r>
+                              <w:rPr>
+                                <w:rFonts w:ascii="Poppins" w:hAnsi="Poppins" w:cs="Poppins"/>
+                                <w:sz w:val="28"/>
+                                <w:szCs w:val="28"/>
+                              </w:rPr>
+                              <w:t xml:space="preserve"> to post feedback about their experience </w:t>
+                            </w:r>
+                            <w:r>
+                              <w:rPr>
+                                <w:rFonts w:ascii="Poppins" w:hAnsi="Poppins" w:cs="Poppins"/>
+                                <w:sz w:val="28"/>
+                                <w:szCs w:val="28"/>
+                              </w:rPr>
+                              <w:t>at the shop</w:t>
+                            </w:r>
+                          </w:p>
+                          <w:p>
+                            <w:pPr>
+                              <w:pStyle w:val="ListParagraph"/>
+                              <w:numPr>
+                                <w:ilvl w:val="0"/>
+                                <w:numId w:val="4"/>
+                              </w:numPr>
+                              <w:ind w:left="1170" w:hanging="450"/>
+                              <w:rPr>
+                                <w:rFonts w:ascii="Poppins" w:hAnsi="Poppins" w:cs="Poppins"/>
+                                <w:sz w:val="28"/>
+                                <w:szCs w:val="28"/>
+                              </w:rPr>
+                            </w:pPr>
+                            <w:r>
+                              <w:rPr>
+                                <w:rFonts w:ascii="Poppins" w:hAnsi="Poppins" w:cs="Poppins"/>
+                                <w:sz w:val="28"/>
+                                <w:szCs w:val="28"/>
+                              </w:rPr>
+                              <w:t>A consensus was reached among those interviewed that the customers would be more inclined to make purchases at the shop, if the shop advertised their eco-friendly business practices through their app</w:t>
                             </w:r>
                           </w:p>
                         </w:txbxContent>
@@ -5689,62 +6876,178 @@
           </mc:Choice>
           <mc:Fallback>
             <w:pict>
-              <v:shape w14:anchorId="6CD6C0EC" id="Text Box 34" o:spid="_x0000_s1047" type="#_x0000_t202" style="position:absolute;margin-left:145.8pt;margin-top:175.15pt;width:443.9pt;height:90.8pt;z-index:251710464;visibility:visible;mso-wrap-style:square;mso-width-percent:0;mso-height-percent:0;mso-wrap-distance-left:9pt;mso-wrap-distance-top:0;mso-wrap-distance-right:9pt;mso-wrap-distance-bottom:0;mso-position-horizontal:absolute;mso-position-horizontal-relative:text;mso-position-vertical:absolute;mso-position-vertical-relative:text;mso-width-percent:0;mso-height-percent:0;mso-width-relative:margin;mso-height-relative:margin;v-text-anchor:top" o:gfxdata="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" fillcolor="white [3201]" stroked="f" strokeweight=".5pt">
+              <v:shape w14:anchorId="3DC68447" id="Text Box 18" o:spid="_x0000_s1047" type="#_x0000_t202" style="position:absolute;margin-left:321.75pt;margin-top:17.25pt;width:386.25pt;height:387.75pt;z-index:251801600;visibility:visible;mso-wrap-style:square;mso-width-percent:0;mso-height-percent:0;mso-wrap-distance-left:9pt;mso-wrap-distance-top:0;mso-wrap-distance-right:9pt;mso-wrap-distance-bottom:0;mso-position-horizontal:absolute;mso-position-horizontal-relative:margin;mso-position-vertical:absolute;mso-position-vertical-relative:text;mso-width-percent:0;mso-height-percent:0;mso-width-relative:margin;mso-height-relative:margin;v-text-anchor:top" o:gfxdata="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" fillcolor="white [3201]" stroked="f" strokeweight=".5pt">
                 <v:textbox>
                   <w:txbxContent>
                     <w:p>
                       <w:pPr>
-                        <w:rPr>
-                          <w:rFonts w:ascii="Poppins" w:hAnsi="Poppins" w:cs="Poppins"/>
-                          <w:sz w:val="24"/>
-                          <w:szCs w:val="24"/>
+                        <w:ind w:left="720"/>
+                        <w:rPr>
+                          <w:rFonts w:ascii="Poppins" w:hAnsi="Poppins" w:cs="Poppins"/>
+                          <w:sz w:val="28"/>
+                          <w:szCs w:val="28"/>
                         </w:rPr>
                       </w:pPr>
                       <w:r>
                         <w:rPr>
-                          <w:rFonts w:ascii="Poppins" w:hAnsi="Poppins" w:cs="Poppins"/>
-                          <w:sz w:val="24"/>
-                          <w:szCs w:val="24"/>
-                        </w:rPr>
-                        <w:t>Finding out if the restaurant would be open on a given date and time.</w:t>
+                          <w:rFonts w:ascii="Rockwell Nova" w:hAnsi="Rockwell Nova" w:cs="Poppins"/>
+                          <w:sz w:val="32"/>
+                          <w:szCs w:val="32"/>
+                        </w:rPr>
+                        <w:t>Customer needs continued…</w:t>
                       </w:r>
                     </w:p>
                     <w:p>
                       <w:pPr>
-                        <w:rPr>
-                          <w:rFonts w:ascii="Poppins" w:hAnsi="Poppins" w:cs="Poppins"/>
-                          <w:sz w:val="24"/>
-                          <w:szCs w:val="24"/>
+                        <w:pStyle w:val="ListParagraph"/>
+                        <w:numPr>
+                          <w:ilvl w:val="0"/>
+                          <w:numId w:val="4"/>
+                        </w:numPr>
+                        <w:ind w:left="1170" w:hanging="450"/>
+                        <w:rPr>
+                          <w:rFonts w:ascii="Poppins" w:hAnsi="Poppins" w:cs="Poppins"/>
+                          <w:sz w:val="28"/>
+                          <w:szCs w:val="28"/>
                         </w:rPr>
                       </w:pPr>
                       <w:r>
                         <w:rPr>
                           <w:rFonts w:ascii="Poppins" w:hAnsi="Poppins" w:cs="Poppins"/>
-                          <w:sz w:val="24"/>
-                          <w:szCs w:val="24"/>
-                        </w:rPr>
-                        <w:t>Booking a table at the restaurant.</w:t>
+                          <w:sz w:val="28"/>
+                          <w:szCs w:val="28"/>
+                        </w:rPr>
+                        <w:t>A desire to be rewarded for their loyalty with a discounts system</w:t>
                       </w:r>
                     </w:p>
                     <w:p>
                       <w:pPr>
-                        <w:rPr>
-                          <w:rFonts w:ascii="Poppins" w:hAnsi="Poppins" w:cs="Poppins"/>
-                          <w:sz w:val="24"/>
-                          <w:szCs w:val="24"/>
+                        <w:pStyle w:val="ListParagraph"/>
+                        <w:numPr>
+                          <w:ilvl w:val="0"/>
+                          <w:numId w:val="4"/>
+                        </w:numPr>
+                        <w:ind w:left="1170" w:hanging="450"/>
+                        <w:rPr>
+                          <w:rFonts w:ascii="Poppins" w:hAnsi="Poppins" w:cs="Poppins"/>
+                          <w:sz w:val="28"/>
+                          <w:szCs w:val="28"/>
                         </w:rPr>
                       </w:pPr>
                       <w:r>
                         <w:rPr>
                           <w:rFonts w:ascii="Poppins" w:hAnsi="Poppins" w:cs="Poppins"/>
-                          <w:sz w:val="24"/>
-                          <w:szCs w:val="24"/>
-                        </w:rPr>
-                        <w:t>Finding the lunch and drinks menu.</w:t>
+                          <w:sz w:val="28"/>
+                          <w:szCs w:val="28"/>
+                        </w:rPr>
+                        <w:t>The</w:t>
+                      </w:r>
+                      <w:r>
+                        <w:rPr>
+                          <w:rFonts w:ascii="Poppins" w:hAnsi="Poppins" w:cs="Poppins"/>
+                          <w:sz w:val="28"/>
+                          <w:szCs w:val="28"/>
+                        </w:rPr>
+                        <w:t xml:space="preserve"> ability</w:t>
+                      </w:r>
+                      <w:r>
+                        <w:rPr>
+                          <w:rFonts w:ascii="Poppins" w:hAnsi="Poppins" w:cs="Poppins"/>
+                          <w:sz w:val="28"/>
+                          <w:szCs w:val="28"/>
+                        </w:rPr>
+                        <w:t xml:space="preserve"> to see these discounted specials featured before any of the other items on the</w:t>
+                      </w:r>
+                      <w:r>
+                        <w:rPr>
+                          <w:rFonts w:ascii="Poppins" w:hAnsi="Poppins" w:cs="Poppins"/>
+                          <w:sz w:val="28"/>
+                          <w:szCs w:val="28"/>
+                        </w:rPr>
+                        <w:t xml:space="preserve"> app’s</w:t>
+                      </w:r>
+                      <w:r>
+                        <w:rPr>
+                          <w:rFonts w:ascii="Poppins" w:hAnsi="Poppins" w:cs="Poppins"/>
+                          <w:sz w:val="28"/>
+                          <w:szCs w:val="28"/>
+                        </w:rPr>
+                        <w:t xml:space="preserve"> menu</w:t>
+                      </w:r>
+                    </w:p>
+                    <w:p>
+                      <w:pPr>
+                        <w:pStyle w:val="ListParagraph"/>
+                        <w:numPr>
+                          <w:ilvl w:val="0"/>
+                          <w:numId w:val="4"/>
+                        </w:numPr>
+                        <w:ind w:left="1170" w:hanging="450"/>
+                        <w:rPr>
+                          <w:rFonts w:ascii="Poppins" w:hAnsi="Poppins" w:cs="Poppins"/>
+                          <w:sz w:val="28"/>
+                          <w:szCs w:val="28"/>
+                        </w:rPr>
+                      </w:pPr>
+                      <w:r>
+                        <w:rPr>
+                          <w:rFonts w:ascii="Poppins" w:hAnsi="Poppins" w:cs="Poppins"/>
+                          <w:sz w:val="28"/>
+                          <w:szCs w:val="28"/>
+                        </w:rPr>
+                        <w:t xml:space="preserve">The </w:t>
+                      </w:r>
+                      <w:r>
+                        <w:rPr>
+                          <w:rFonts w:ascii="Poppins" w:hAnsi="Poppins" w:cs="Poppins"/>
+                          <w:sz w:val="28"/>
+                          <w:szCs w:val="28"/>
+                        </w:rPr>
+                        <w:t>ability</w:t>
+                      </w:r>
+                      <w:r>
+                        <w:rPr>
+                          <w:rFonts w:ascii="Poppins" w:hAnsi="Poppins" w:cs="Poppins"/>
+                          <w:sz w:val="28"/>
+                          <w:szCs w:val="28"/>
+                        </w:rPr>
+                        <w:t xml:space="preserve"> to post feedback about their experience </w:t>
+                      </w:r>
+                      <w:r>
+                        <w:rPr>
+                          <w:rFonts w:ascii="Poppins" w:hAnsi="Poppins" w:cs="Poppins"/>
+                          <w:sz w:val="28"/>
+                          <w:szCs w:val="28"/>
+                        </w:rPr>
+                        <w:t>at the shop</w:t>
+                      </w:r>
+                    </w:p>
+                    <w:p>
+                      <w:pPr>
+                        <w:pStyle w:val="ListParagraph"/>
+                        <w:numPr>
+                          <w:ilvl w:val="0"/>
+                          <w:numId w:val="4"/>
+                        </w:numPr>
+                        <w:ind w:left="1170" w:hanging="450"/>
+                        <w:rPr>
+                          <w:rFonts w:ascii="Poppins" w:hAnsi="Poppins" w:cs="Poppins"/>
+                          <w:sz w:val="28"/>
+                          <w:szCs w:val="28"/>
+                        </w:rPr>
+                      </w:pPr>
+                      <w:r>
+                        <w:rPr>
+                          <w:rFonts w:ascii="Poppins" w:hAnsi="Poppins" w:cs="Poppins"/>
+                          <w:sz w:val="28"/>
+                          <w:szCs w:val="28"/>
+                        </w:rPr>
+                        <w:t>A consensus was reached among those interviewed that the customers would be more inclined to make purchases at the shop, if the shop advertised their eco-friendly business practices through their app</w:t>
                       </w:r>
                     </w:p>
                   </w:txbxContent>
                 </v:textbox>
+                <w10:wrap anchorx="margin"/>
               </v:shape>
             </w:pict>
           </mc:Fallback>
@@ -5757,18 +7060,18 @@
         <mc:AlternateContent>
           <mc:Choice Requires="wps">
             <w:drawing>
-              <wp:anchor distT="0" distB="0" distL="114300" distR="114300" simplePos="0" relativeHeight="251707392" behindDoc="0" locked="0" layoutInCell="1" allowOverlap="1" wp14:anchorId="63E898A8" wp14:editId="63FA711C">
+              <wp:anchor distT="0" distB="0" distL="114300" distR="114300" simplePos="0" relativeHeight="251799552" behindDoc="0" locked="0" layoutInCell="1" allowOverlap="1" wp14:anchorId="3E7B43E4" wp14:editId="0F88E592">
                 <wp:simplePos x="0" y="0"/>
                 <wp:positionH relativeFrom="column">
-                  <wp:posOffset>8460188</wp:posOffset>
+                  <wp:posOffset>8420100</wp:posOffset>
                 </wp:positionH>
                 <wp:positionV relativeFrom="paragraph">
-                  <wp:posOffset>5819775</wp:posOffset>
+                  <wp:posOffset>5829300</wp:posOffset>
                 </wp:positionV>
                 <wp:extent cx="1343025" cy="476250"/>
                 <wp:effectExtent l="0" t="0" r="9525" b="0"/>
                 <wp:wrapNone/>
-                <wp:docPr id="32" name="Text Box 32"/>
+                <wp:docPr id="16" name="Text Box 16"/>
                 <wp:cNvGraphicFramePr/>
                 <a:graphic xmlns:a="http://schemas.openxmlformats.org/drawingml/2006/main">
                   <a:graphicData uri="http://schemas.microsoft.com/office/word/2010/wordprocessingShape">
@@ -5783,10 +7086,7 @@
                           <a:avLst/>
                         </a:prstGeom>
                         <a:solidFill>
-                          <a:schemeClr val="accent5">
-                            <a:lumMod val="60000"/>
-                            <a:lumOff val="40000"/>
-                          </a:schemeClr>
+                          <a:srgbClr val="CC66FF"/>
                         </a:solidFill>
                         <a:ln w="6350">
                           <a:noFill/>
@@ -5812,7 +7112,7 @@
                                 <w:sz w:val="44"/>
                                 <w:szCs w:val="44"/>
                               </w:rPr>
-                              <w:t>Discover</w:t>
+                              <w:t>Define</w:t>
                             </w:r>
                           </w:p>
                         </w:txbxContent>
@@ -5837,7 +7137,7 @@
           </mc:Choice>
           <mc:Fallback>
             <w:pict>
-              <v:shape w14:anchorId="63E898A8" id="Text Box 32" o:spid="_x0000_s1048" type="#_x0000_t202" style="position:absolute;margin-left:666.15pt;margin-top:458.25pt;width:105.75pt;height:37.5pt;z-index:251707392;visibility:visible;mso-wrap-style:square;mso-width-percent:0;mso-height-percent:0;mso-wrap-distance-left:9pt;mso-wrap-distance-top:0;mso-wrap-distance-right:9pt;mso-wrap-distance-bottom:0;mso-position-horizontal:absolute;mso-position-horizontal-relative:text;mso-position-vertical:absolute;mso-position-vertical-relative:text;mso-width-percent:0;mso-height-percent:0;mso-width-relative:margin;mso-height-relative:margin;v-text-anchor:top" o:gfxdata="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" fillcolor="#9cc2e5 [1944]" stroked="f" strokeweight=".5pt">
+              <v:shape w14:anchorId="3E7B43E4" id="Text Box 16" o:spid="_x0000_s1048" type="#_x0000_t202" style="position:absolute;margin-left:663pt;margin-top:459pt;width:105.75pt;height:37.5pt;z-index:251799552;visibility:visible;mso-wrap-style:square;mso-width-percent:0;mso-height-percent:0;mso-wrap-distance-left:9pt;mso-wrap-distance-top:0;mso-wrap-distance-right:9pt;mso-wrap-distance-bottom:0;mso-position-horizontal:absolute;mso-position-horizontal-relative:text;mso-position-vertical:absolute;mso-position-vertical-relative:text;mso-width-percent:0;mso-height-percent:0;mso-width-relative:margin;mso-height-relative:margin;v-text-anchor:top" o:gfxdata="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" fillcolor="#c6f" stroked="f" strokeweight=".5pt">
                 <v:textbox>
                   <w:txbxContent>
                     <w:p>
@@ -5858,7 +7158,7 @@
                           <w:sz w:val="44"/>
                           <w:szCs w:val="44"/>
                         </w:rPr>
-                        <w:t>Discover</w:t>
+                        <w:t>Define</w:t>
                       </w:r>
                     </w:p>
                   </w:txbxContent>
@@ -5875,7 +7175,7 @@
         <mc:AlternateContent>
           <mc:Choice Requires="wps">
             <w:drawing>
-              <wp:anchor distT="0" distB="0" distL="114300" distR="114300" simplePos="0" relativeHeight="251703296" behindDoc="0" locked="0" layoutInCell="1" allowOverlap="1" wp14:anchorId="7F652097" wp14:editId="4C2B6C48">
+              <wp:anchor distT="0" distB="0" distL="114300" distR="114300" simplePos="0" relativeHeight="251703296" behindDoc="0" locked="0" layoutInCell="1" allowOverlap="1" wp14:anchorId="7F652097" wp14:editId="5A2FF893">
                 <wp:simplePos x="0" y="0"/>
                 <wp:positionH relativeFrom="column">
                   <wp:posOffset>-906449</wp:posOffset>
@@ -5927,7 +7227,7 @@
                                 <w:sz w:val="44"/>
                                 <w:szCs w:val="44"/>
                               </w:rPr>
-                              <w:t>Typical tasks</w:t>
+                              <w:t>Ideation</w:t>
                             </w:r>
                           </w:p>
                         </w:txbxContent>
@@ -5973,7 +7273,7 @@
                           <w:sz w:val="44"/>
                           <w:szCs w:val="44"/>
                         </w:rPr>
-                        <w:t>Typical tasks</w:t>
+                        <w:t>Ideation</w:t>
                       </w:r>
                     </w:p>
                   </w:txbxContent>
@@ -6045,25 +7345,7 @@
                                 <w:sz w:val="24"/>
                                 <w:szCs w:val="24"/>
                               </w:rPr>
-                              <w:t xml:space="preserve">Li </w:t>
-                            </w:r>
-                            <w:proofErr w:type="spellStart"/>
-                            <w:r>
-                              <w:rPr>
-                                <w:rFonts w:ascii="Poppins" w:hAnsi="Poppins" w:cs="Poppins"/>
-                                <w:sz w:val="24"/>
-                                <w:szCs w:val="24"/>
-                              </w:rPr>
-                              <w:t>Xiu</w:t>
-                            </w:r>
-                            <w:proofErr w:type="spellEnd"/>
-                            <w:r>
-                              <w:rPr>
-                                <w:rFonts w:ascii="Poppins" w:hAnsi="Poppins" w:cs="Poppins"/>
-                                <w:sz w:val="24"/>
-                                <w:szCs w:val="24"/>
-                              </w:rPr>
-                              <w:t xml:space="preserve"> Ying</w:t>
+                              <w:t>Li Xiu Ying</w:t>
                             </w:r>
                           </w:p>
                           <w:p>
@@ -6290,25 +7572,7 @@
                                 <w:sz w:val="24"/>
                                 <w:szCs w:val="24"/>
                               </w:rPr>
-                              <w:t xml:space="preserve">Li </w:t>
-                            </w:r>
-                            <w:proofErr w:type="spellStart"/>
-                            <w:r>
-                              <w:rPr>
-                                <w:rFonts w:ascii="Poppins" w:hAnsi="Poppins" w:cs="Poppins"/>
-                                <w:sz w:val="24"/>
-                                <w:szCs w:val="24"/>
-                              </w:rPr>
-                              <w:t>Xiu</w:t>
-                            </w:r>
-                            <w:proofErr w:type="spellEnd"/>
-                            <w:r>
-                              <w:rPr>
-                                <w:rFonts w:ascii="Poppins" w:hAnsi="Poppins" w:cs="Poppins"/>
-                                <w:sz w:val="24"/>
-                                <w:szCs w:val="24"/>
-                              </w:rPr>
-                              <w:t xml:space="preserve"> Ying manages the HR department in a busy Hong Kong hotel. She gets four weeks of annual leave which she always spends vacationing in a country she has never visited before.</w:t>
+                              <w:t>Li Xiu Ying manages the HR department in a busy Hong Kong hotel. She gets four weeks of annual leave which she always spends vacationing in a country she has never visited before.</w:t>
                             </w:r>
                           </w:p>
                           <w:p>
@@ -6710,7 +7974,7 @@
                     <pic:cNvPicPr/>
                   </pic:nvPicPr>
                   <pic:blipFill>
-                    <a:blip r:embed="rId8">
+                    <a:blip r:embed="rId11">
                       <a:extLst>
                         <a:ext uri="{28A0092B-C50C-407E-A947-70E740481C1C}">
                           <a14:useLocalDpi xmlns:a14="http://schemas.microsoft.com/office/drawing/2010/main" val="0"/>
@@ -8144,7 +9408,7 @@
                     <pic:cNvPicPr/>
                   </pic:nvPicPr>
                   <pic:blipFill>
-                    <a:blip r:embed="rId9">
+                    <a:blip r:embed="rId12">
                       <a:extLst>
                         <a:ext uri="{28A0092B-C50C-407E-A947-70E740481C1C}">
                           <a14:useLocalDpi xmlns:a14="http://schemas.microsoft.com/office/drawing/2010/main" val="0"/>
@@ -9017,7 +10281,7 @@
                     </pic:cNvPicPr>
                   </pic:nvPicPr>
                   <pic:blipFill>
-                    <a:blip r:embed="rId10" cstate="print">
+                    <a:blip r:embed="rId13" cstate="print">
                       <a:extLst>
                         <a:ext uri="{28A0092B-C50C-407E-A947-70E740481C1C}">
                           <a14:useLocalDpi xmlns:a14="http://schemas.microsoft.com/office/drawing/2010/main" val="0"/>
@@ -9199,7 +10463,7 @@
                     </pic:cNvPicPr>
                   </pic:nvPicPr>
                   <pic:blipFill>
-                    <a:blip r:embed="rId11" cstate="print">
+                    <a:blip r:embed="rId14" cstate="print">
                       <a:extLst>
                         <a:ext uri="{28A0092B-C50C-407E-A947-70E740481C1C}">
                           <a14:useLocalDpi xmlns:a14="http://schemas.microsoft.com/office/drawing/2010/main" val="0"/>
@@ -10057,7 +11321,7 @@
             <wp:cNvGraphicFramePr/>
             <a:graphic xmlns:a="http://schemas.openxmlformats.org/drawingml/2006/main">
               <a:graphicData uri="http://schemas.openxmlformats.org/drawingml/2006/diagram">
-                <dgm:relIds xmlns:dgm="http://schemas.openxmlformats.org/drawingml/2006/diagram" xmlns:r="http://schemas.openxmlformats.org/officeDocument/2006/relationships" r:dm="rId12" r:lo="rId13" r:qs="rId14" r:cs="rId15"/>
+                <dgm:relIds xmlns:dgm="http://schemas.openxmlformats.org/drawingml/2006/diagram" xmlns:r="http://schemas.openxmlformats.org/officeDocument/2006/relationships" r:dm="rId15" r:lo="rId16" r:qs="rId17" r:cs="rId18"/>
               </a:graphicData>
             </a:graphic>
             <wp14:sizeRelH relativeFrom="margin">
@@ -10491,7 +11755,7 @@
                     </pic:cNvPicPr>
                   </pic:nvPicPr>
                   <pic:blipFill>
-                    <a:blip r:embed="rId17" cstate="print">
+                    <a:blip r:embed="rId20" cstate="print">
                       <a:extLst>
                         <a:ext uri="{28A0092B-C50C-407E-A947-70E740481C1C}">
                           <a14:useLocalDpi xmlns:a14="http://schemas.microsoft.com/office/drawing/2010/main" val="0"/>
@@ -10814,7 +12078,7 @@
                     </pic:cNvPicPr>
                   </pic:nvPicPr>
                   <pic:blipFill>
-                    <a:blip r:embed="rId18" cstate="print">
+                    <a:blip r:embed="rId21" cstate="print">
                       <a:extLst>
                         <a:ext uri="{28A0092B-C50C-407E-A947-70E740481C1C}">
                           <a14:useLocalDpi xmlns:a14="http://schemas.microsoft.com/office/drawing/2010/main" val="0"/>
@@ -10881,7 +12145,7 @@
                     </pic:cNvPicPr>
                   </pic:nvPicPr>
                   <pic:blipFill>
-                    <a:blip r:embed="rId19" cstate="print">
+                    <a:blip r:embed="rId22" cstate="print">
                       <a:extLst>
                         <a:ext uri="{28A0092B-C50C-407E-A947-70E740481C1C}">
                           <a14:useLocalDpi xmlns:a14="http://schemas.microsoft.com/office/drawing/2010/main" val="0"/>
@@ -10948,7 +12212,7 @@
                     </pic:cNvPicPr>
                   </pic:nvPicPr>
                   <pic:blipFill>
-                    <a:blip r:embed="rId20" cstate="print">
+                    <a:blip r:embed="rId23" cstate="print">
                       <a:extLst>
                         <a:ext uri="{28A0092B-C50C-407E-A947-70E740481C1C}">
                           <a14:useLocalDpi xmlns:a14="http://schemas.microsoft.com/office/drawing/2010/main" val="0"/>
@@ -11015,7 +12279,7 @@
                     </pic:cNvPicPr>
                   </pic:nvPicPr>
                   <pic:blipFill>
-                    <a:blip r:embed="rId21" cstate="print">
+                    <a:blip r:embed="rId24" cstate="print">
                       <a:extLst>
                         <a:ext uri="{28A0092B-C50C-407E-A947-70E740481C1C}">
                           <a14:useLocalDpi xmlns:a14="http://schemas.microsoft.com/office/drawing/2010/main" val="0"/>
@@ -11082,7 +12346,7 @@
                     </pic:cNvPicPr>
                   </pic:nvPicPr>
                   <pic:blipFill>
-                    <a:blip r:embed="rId22" cstate="print">
+                    <a:blip r:embed="rId25" cstate="print">
                       <a:extLst>
                         <a:ext uri="{28A0092B-C50C-407E-A947-70E740481C1C}">
                           <a14:useLocalDpi xmlns:a14="http://schemas.microsoft.com/office/drawing/2010/main" val="0"/>
@@ -11270,7 +12534,7 @@
                     </pic:cNvPicPr>
                   </pic:nvPicPr>
                   <pic:blipFill>
-                    <a:blip r:embed="rId23">
+                    <a:blip r:embed="rId26">
                       <a:extLst>
                         <a:ext uri="{28A0092B-C50C-407E-A947-70E740481C1C}">
                           <a14:useLocalDpi xmlns:a14="http://schemas.microsoft.com/office/drawing/2010/main" val="0"/>
@@ -11833,6 +13097,13 @@
         <w:br w:type="page"/>
       </w:r>
     </w:p>
+    <w:p>
+      <w:r>
+        <w:lastRenderedPageBreak/>
+        <w:br w:type="page"/>
+      </w:r>
+    </w:p>
+    <w:p/>
     <w:sectPr>
       <w:pgSz w:w="16838" w:h="11906" w:orient="landscape"/>
       <w:pgMar w:top="1440" w:right="1440" w:bottom="1440" w:left="1440" w:header="708" w:footer="708" w:gutter="0"/>
@@ -12551,6 +13822,7 @@
     <w:lsdException w:name="HTML Sample" w:semiHidden="1" w:unhideWhenUsed="1"/>
     <w:lsdException w:name="HTML Typewriter" w:semiHidden="1" w:unhideWhenUsed="1"/>
     <w:lsdException w:name="HTML Variable" w:semiHidden="1" w:unhideWhenUsed="1"/>
+    <w:lsdException w:name="Normal Table" w:semiHidden="1" w:unhideWhenUsed="1"/>
     <w:lsdException w:name="annotation subject" w:semiHidden="1" w:unhideWhenUsed="1"/>
     <w:lsdException w:name="No List" w:semiHidden="1" w:unhideWhenUsed="1"/>
     <w:lsdException w:name="Outline List 1" w:semiHidden="1" w:unhideWhenUsed="1"/>
@@ -12597,8 +13869,10 @@
     <w:lsdException w:name="Table Subtle 2" w:semiHidden="1" w:unhideWhenUsed="1"/>
     <w:lsdException w:name="Table Web 1" w:semiHidden="1" w:unhideWhenUsed="1"/>
     <w:lsdException w:name="Table Web 2" w:semiHidden="1" w:unhideWhenUsed="1"/>
+    <w:lsdException w:name="Table Web 3" w:semiHidden="1" w:unhideWhenUsed="1"/>
     <w:lsdException w:name="Balloon Text" w:semiHidden="1" w:unhideWhenUsed="1"/>
     <w:lsdException w:name="Table Grid" w:uiPriority="39"/>
+    <w:lsdException w:name="Table Theme" w:semiHidden="1" w:unhideWhenUsed="1"/>
     <w:lsdException w:name="Placeholder Text" w:semiHidden="1"/>
     <w:lsdException w:name="No Spacing" w:uiPriority="1" w:qFormat="1"/>
     <w:lsdException w:name="Light Shading" w:uiPriority="60"/>
@@ -14993,7 +16267,7 @@
   <dgm:whole/>
   <dgm:extLst>
     <a:ext uri="http://schemas.microsoft.com/office/drawing/2008/diagram">
-      <dsp:dataModelExt xmlns:dsp="http://schemas.microsoft.com/office/drawing/2008/diagram" relId="rId16" minVer="http://schemas.openxmlformats.org/drawingml/2006/diagram"/>
+      <dsp:dataModelExt xmlns:dsp="http://schemas.microsoft.com/office/drawing/2008/diagram" relId="rId19" minVer="http://schemas.openxmlformats.org/drawingml/2006/diagram"/>
     </a:ext>
   </dgm:extLst>
 </dgm:dataModel>

</xml_diff>